<commit_message>
Incorporated new MAC controller into the N.I.G.E. Machine and completed loopback testing in simulator
</commit_message>
<xml_diff>
--- a/Resources/N.I.G.E. Machine Datasheet.docx
+++ b/Resources/N.I.G.E. Machine Datasheet.docx
@@ -11,7 +11,7 @@
       <w:r>
         <w:rPr>
           <w:noProof/>
-          <w:lang w:val="en-GB" w:eastAsia="en-GB"/>
+          <w:lang w:val="en-NZ" w:eastAsia="en-NZ"/>
         </w:rPr>
         <mc:AlternateContent>
           <mc:Choice Requires="wps">
@@ -1193,8 +1193,6 @@
           <w:r>
             <w:t>Contents</w:t>
           </w:r>
-          <w:bookmarkStart w:id="1" w:name="_GoBack"/>
-          <w:bookmarkEnd w:id="1"/>
         </w:p>
         <w:p>
           <w:pPr>
@@ -6011,12 +6009,12 @@
       <w:pPr>
         <w:pStyle w:val="Heading1"/>
       </w:pPr>
-      <w:bookmarkStart w:id="2" w:name="_Toc430290308"/>
+      <w:bookmarkStart w:id="1" w:name="_Toc430290308"/>
       <w:r>
         <w:lastRenderedPageBreak/>
         <w:t>1.  Overview</w:t>
       </w:r>
-      <w:bookmarkEnd w:id="2"/>
+      <w:bookmarkEnd w:id="1"/>
     </w:p>
     <w:p>
       <w:r>
@@ -6068,7 +6066,7 @@
       <w:r>
         <w:rPr>
           <w:noProof/>
-          <w:lang w:val="en-GB" w:eastAsia="en-GB"/>
+          <w:lang w:val="en-NZ" w:eastAsia="en-NZ"/>
         </w:rPr>
         <w:drawing>
           <wp:inline distT="0" distB="0" distL="0" distR="0" wp14:anchorId="72A531DE" wp14:editId="46771825">
@@ -6117,44 +6115,29 @@
       <w:pPr>
         <w:pStyle w:val="Caption"/>
       </w:pPr>
-      <w:bookmarkStart w:id="3" w:name="_Ref428381546"/>
-      <w:bookmarkStart w:id="4" w:name="_Ref428381538"/>
+      <w:bookmarkStart w:id="2" w:name="_Ref428381546"/>
+      <w:bookmarkStart w:id="3" w:name="_Ref428381538"/>
       <w:proofErr w:type="gramStart"/>
       <w:r>
         <w:t xml:space="preserve">Figure </w:t>
       </w:r>
+      <w:fldSimple w:instr=" SEQ Figure \* ARABIC ">
+        <w:r>
+          <w:rPr>
+            <w:noProof/>
+          </w:rPr>
+          <w:t>1</w:t>
+        </w:r>
+      </w:fldSimple>
+      <w:bookmarkEnd w:id="2"/>
+      <w:r>
+        <w:t>.</w:t>
+      </w:r>
       <w:proofErr w:type="gramEnd"/>
       <w:r>
-        <w:fldChar w:fldCharType="begin"/>
-      </w:r>
-      <w:r>
-        <w:instrText xml:space="preserve"> SEQ Figure \* ARABIC </w:instrText>
-      </w:r>
-      <w:r>
-        <w:fldChar w:fldCharType="separate"/>
-      </w:r>
-      <w:r>
-        <w:rPr>
-          <w:noProof/>
-        </w:rPr>
-        <w:t>1</w:t>
-      </w:r>
-      <w:r>
-        <w:rPr>
-          <w:noProof/>
-        </w:rPr>
-        <w:fldChar w:fldCharType="end"/>
+        <w:t xml:space="preserve">  The N.I.G.E. Machine system diagram</w:t>
       </w:r>
       <w:bookmarkEnd w:id="3"/>
-      <w:proofErr w:type="gramStart"/>
-      <w:r>
-        <w:t>.</w:t>
-      </w:r>
-      <w:proofErr w:type="gramEnd"/>
-      <w:r>
-        <w:t xml:space="preserve">  The N.I.G.E. Machine system diagram</w:t>
-      </w:r>
-      <w:bookmarkEnd w:id="4"/>
     </w:p>
     <w:p>
       <w:r>
@@ -6230,7 +6213,7 @@
       <w:pPr>
         <w:pStyle w:val="Heading2"/>
       </w:pPr>
-      <w:bookmarkStart w:id="5" w:name="_Toc430290309"/>
+      <w:bookmarkStart w:id="4" w:name="_Toc430290309"/>
       <w:r>
         <w:lastRenderedPageBreak/>
         <w:t>1.1</w:t>
@@ -6246,7 +6229,7 @@
       <w:r>
         <w:t xml:space="preserve"> CPU</w:t>
       </w:r>
-      <w:bookmarkEnd w:id="5"/>
+      <w:bookmarkEnd w:id="4"/>
     </w:p>
     <w:p>
       <w:r>
@@ -6432,7 +6415,7 @@
       <w:pPr>
         <w:pStyle w:val="Heading2"/>
       </w:pPr>
-      <w:bookmarkStart w:id="6" w:name="_Toc430290310"/>
+      <w:bookmarkStart w:id="5" w:name="_Toc430290310"/>
       <w:r>
         <w:t>1.2</w:t>
       </w:r>
@@ -6459,7 +6442,7 @@
       <w:r>
         <w:t xml:space="preserve"> ("SRAM")</w:t>
       </w:r>
-      <w:bookmarkEnd w:id="6"/>
+      <w:bookmarkEnd w:id="5"/>
     </w:p>
     <w:p>
       <w:r>
@@ -6559,7 +6542,7 @@
       <w:pPr>
         <w:pStyle w:val="Heading2"/>
       </w:pPr>
-      <w:bookmarkStart w:id="7" w:name="_Toc430290311"/>
+      <w:bookmarkStart w:id="6" w:name="_Toc430290311"/>
       <w:r>
         <w:t>1.3</w:t>
       </w:r>
@@ -6583,7 +6566,7 @@
       <w:r>
         <w:t xml:space="preserve"> ("PSDRAM")</w:t>
       </w:r>
-      <w:bookmarkEnd w:id="7"/>
+      <w:bookmarkEnd w:id="6"/>
     </w:p>
     <w:p>
       <w:r>
@@ -6619,7 +6602,7 @@
       <w:pPr>
         <w:pStyle w:val="Heading2"/>
       </w:pPr>
-      <w:bookmarkStart w:id="8" w:name="_Toc430290312"/>
+      <w:bookmarkStart w:id="7" w:name="_Toc430290312"/>
       <w:r>
         <w:t>1.4</w:t>
       </w:r>
@@ -6640,7 +6623,7 @@
       <w:r>
         <w:t>registers</w:t>
       </w:r>
-      <w:bookmarkEnd w:id="8"/>
+      <w:bookmarkEnd w:id="7"/>
     </w:p>
     <w:p>
       <w:r>
@@ -6659,7 +6642,7 @@
       <w:pPr>
         <w:pStyle w:val="Heading2"/>
       </w:pPr>
-      <w:bookmarkStart w:id="9" w:name="_Toc430290313"/>
+      <w:bookmarkStart w:id="8" w:name="_Toc430290313"/>
       <w:r>
         <w:t>1.5</w:t>
       </w:r>
@@ -6670,7 +6653,7 @@
       <w:r>
         <w:t xml:space="preserve"> Interrupts</w:t>
       </w:r>
-      <w:bookmarkEnd w:id="9"/>
+      <w:bookmarkEnd w:id="8"/>
       <w:proofErr w:type="gramEnd"/>
     </w:p>
     <w:p>
@@ -6786,7 +6769,7 @@
       <w:pPr>
         <w:pStyle w:val="Heading2"/>
       </w:pPr>
-      <w:bookmarkStart w:id="10" w:name="_Toc430290314"/>
+      <w:bookmarkStart w:id="9" w:name="_Toc430290314"/>
       <w:r>
         <w:t>1.6</w:t>
       </w:r>
@@ -6804,7 +6787,7 @@
       <w:r>
         <w:t>output</w:t>
       </w:r>
-      <w:bookmarkEnd w:id="10"/>
+      <w:bookmarkEnd w:id="9"/>
     </w:p>
     <w:p>
       <w:r>
@@ -6929,7 +6912,7 @@
       <w:pPr>
         <w:pStyle w:val="Heading2"/>
       </w:pPr>
-      <w:bookmarkStart w:id="11" w:name="_Toc430290315"/>
+      <w:bookmarkStart w:id="10" w:name="_Toc430290315"/>
       <w:r>
         <w:t>1.7</w:t>
       </w:r>
@@ -6953,7 +6936,7 @@
       <w:r>
         <w:t>interface</w:t>
       </w:r>
-      <w:bookmarkEnd w:id="11"/>
+      <w:bookmarkEnd w:id="10"/>
     </w:p>
     <w:p>
       <w:r>
@@ -7016,7 +6999,7 @@
       <w:pPr>
         <w:pStyle w:val="Heading2"/>
       </w:pPr>
-      <w:bookmarkStart w:id="12" w:name="_Toc430290316"/>
+      <w:bookmarkStart w:id="11" w:name="_Toc430290316"/>
       <w:r>
         <w:t xml:space="preserve">1.8.  </w:t>
       </w:r>
@@ -7026,7 +7009,7 @@
       <w:r>
         <w:t>keyboard</w:t>
       </w:r>
-      <w:bookmarkEnd w:id="12"/>
+      <w:bookmarkEnd w:id="11"/>
     </w:p>
     <w:p>
       <w:r>
@@ -7053,7 +7036,7 @@
       <w:pPr>
         <w:pStyle w:val="Heading2"/>
       </w:pPr>
-      <w:bookmarkStart w:id="13" w:name="_Toc430290317"/>
+      <w:bookmarkStart w:id="12" w:name="_Toc430290317"/>
       <w:r>
         <w:t>1.9</w:t>
       </w:r>
@@ -7072,7 +7055,7 @@
       <w:r>
         <w:t>software</w:t>
       </w:r>
-      <w:bookmarkEnd w:id="13"/>
+      <w:bookmarkEnd w:id="12"/>
     </w:p>
     <w:p>
       <w:r>
@@ -7157,7 +7140,7 @@
       <w:pPr>
         <w:pStyle w:val="Heading2"/>
       </w:pPr>
-      <w:bookmarkStart w:id="14" w:name="_Toc430290318"/>
+      <w:bookmarkStart w:id="13" w:name="_Toc430290318"/>
       <w:r>
         <w:t>1.10</w:t>
       </w:r>
@@ -7181,7 +7164,7 @@
       <w:r>
         <w:t>ports</w:t>
       </w:r>
-      <w:bookmarkEnd w:id="14"/>
+      <w:bookmarkEnd w:id="13"/>
     </w:p>
     <w:p>
       <w:r>
@@ -7221,7 +7204,7 @@
       <w:pPr>
         <w:pStyle w:val="Heading1"/>
       </w:pPr>
-      <w:bookmarkStart w:id="15" w:name="_Toc430290319"/>
+      <w:bookmarkStart w:id="14" w:name="_Toc430290319"/>
       <w:r>
         <w:lastRenderedPageBreak/>
         <w:t xml:space="preserve">2. </w:t>
@@ -7232,7 +7215,7 @@
       <w:r>
         <w:t xml:space="preserve"> specifications</w:t>
       </w:r>
-      <w:bookmarkEnd w:id="15"/>
+      <w:bookmarkEnd w:id="14"/>
     </w:p>
     <w:p/>
     <w:tbl>
@@ -7839,7 +7822,7 @@
       <w:r>
         <w:br w:type="page"/>
       </w:r>
-      <w:bookmarkStart w:id="16" w:name="_Toc430290320"/>
+      <w:bookmarkStart w:id="15" w:name="_Toc430290320"/>
       <w:r>
         <w:lastRenderedPageBreak/>
         <w:t>3.</w:t>
@@ -7854,14 +7837,14 @@
         <w:t>set</w:t>
       </w:r>
       <w:bookmarkEnd w:id="0"/>
-      <w:bookmarkEnd w:id="16"/>
+      <w:bookmarkEnd w:id="15"/>
     </w:p>
     <w:p/>
     <w:p>
       <w:pPr>
         <w:pStyle w:val="Heading2"/>
       </w:pPr>
-      <w:bookmarkStart w:id="17" w:name="_Toc430290321"/>
+      <w:bookmarkStart w:id="16" w:name="_Toc430290321"/>
       <w:r>
         <w:t>3.1</w:t>
       </w:r>
@@ -7882,7 +7865,7 @@
       <w:r>
         <w:t xml:space="preserve"> encoding</w:t>
       </w:r>
-      <w:bookmarkEnd w:id="17"/>
+      <w:bookmarkEnd w:id="16"/>
     </w:p>
     <w:p>
       <w:pPr>
@@ -8268,14 +8251,27 @@
       <w:r>
         <w:t xml:space="preserve">Figure </w:t>
       </w:r>
-      <w:fldSimple w:instr=" SEQ Figure \* ARABIC ">
-        <w:r>
-          <w:rPr>
-            <w:noProof/>
-          </w:rPr>
-          <w:t>2</w:t>
-        </w:r>
-      </w:fldSimple>
+      <w:r>
+        <w:fldChar w:fldCharType="begin"/>
+      </w:r>
+      <w:r>
+        <w:instrText xml:space="preserve"> SEQ Figure \* ARABIC </w:instrText>
+      </w:r>
+      <w:r>
+        <w:fldChar w:fldCharType="separate"/>
+      </w:r>
+      <w:r>
+        <w:rPr>
+          <w:noProof/>
+        </w:rPr>
+        <w:t>2</w:t>
+      </w:r>
+      <w:r>
+        <w:rPr>
+          <w:noProof/>
+        </w:rPr>
+        <w:fldChar w:fldCharType="end"/>
+      </w:r>
       <w:r>
         <w:t>: instruction encoding</w:t>
       </w:r>
@@ -8800,14 +8796,27 @@
       <w:r>
         <w:t xml:space="preserve">Figure </w:t>
       </w:r>
-      <w:fldSimple w:instr=" SEQ Figure \* ARABIC ">
-        <w:r>
-          <w:rPr>
-            <w:noProof/>
-          </w:rPr>
-          <w:t>3</w:t>
-        </w:r>
-      </w:fldSimple>
+      <w:r>
+        <w:fldChar w:fldCharType="begin"/>
+      </w:r>
+      <w:r>
+        <w:instrText xml:space="preserve"> SEQ Figure \* ARABIC </w:instrText>
+      </w:r>
+      <w:r>
+        <w:fldChar w:fldCharType="separate"/>
+      </w:r>
+      <w:r>
+        <w:rPr>
+          <w:noProof/>
+        </w:rPr>
+        <w:t>3</w:t>
+      </w:r>
+      <w:r>
+        <w:rPr>
+          <w:noProof/>
+        </w:rPr>
+        <w:fldChar w:fldCharType="end"/>
+      </w:r>
       <w:r>
         <w:t>: multi-byte instructions with literal data</w:t>
       </w:r>
@@ -8831,7 +8840,7 @@
       <w:pPr>
         <w:pStyle w:val="Heading2"/>
       </w:pPr>
-      <w:bookmarkStart w:id="18" w:name="_Toc430290322"/>
+      <w:bookmarkStart w:id="17" w:name="_Toc430290322"/>
       <w:r>
         <w:lastRenderedPageBreak/>
         <w:t>3.2</w:t>
@@ -8847,7 +8856,7 @@
       <w:r>
         <w:t xml:space="preserve"> set summary</w:t>
       </w:r>
-      <w:bookmarkEnd w:id="18"/>
+      <w:bookmarkEnd w:id="17"/>
     </w:p>
     <w:p/>
     <w:tbl>
@@ -18051,7 +18060,7 @@
       <w:pPr>
         <w:pStyle w:val="Heading1"/>
       </w:pPr>
-      <w:bookmarkStart w:id="19" w:name="_Toc430290323"/>
+      <w:bookmarkStart w:id="18" w:name="_Toc430290323"/>
       <w:r>
         <w:lastRenderedPageBreak/>
         <w:t>4</w:t>
@@ -18062,7 +18071,7 @@
       <w:r>
         <w:t>emory map</w:t>
       </w:r>
-      <w:bookmarkEnd w:id="19"/>
+      <w:bookmarkEnd w:id="18"/>
     </w:p>
     <w:p>
       <w:pPr>
@@ -21913,7 +21922,7 @@
         <w:pStyle w:val="Heading1"/>
         <w:jc w:val="left"/>
       </w:pPr>
-      <w:bookmarkStart w:id="20" w:name="_Toc430290324"/>
+      <w:bookmarkStart w:id="19" w:name="_Toc430290324"/>
       <w:r>
         <w:lastRenderedPageBreak/>
         <w:t>5</w:t>
@@ -21927,7 +21936,7 @@
       <w:r>
         <w:t>output</w:t>
       </w:r>
-      <w:bookmarkEnd w:id="20"/>
+      <w:bookmarkEnd w:id="19"/>
     </w:p>
     <w:p>
       <w:r>
@@ -21946,7 +21955,7 @@
       <w:pPr>
         <w:pStyle w:val="Heading2"/>
       </w:pPr>
-      <w:bookmarkStart w:id="21" w:name="_Toc430290325"/>
+      <w:bookmarkStart w:id="20" w:name="_Toc430290325"/>
       <w:r>
         <w:t>5.1</w:t>
       </w:r>
@@ -21961,7 +21970,7 @@
       <w:r>
         <w:t xml:space="preserve"> organization</w:t>
       </w:r>
-      <w:bookmarkEnd w:id="21"/>
+      <w:bookmarkEnd w:id="20"/>
     </w:p>
     <w:p>
       <w:r>
@@ -21982,7 +21991,7 @@
       <w:pPr>
         <w:pStyle w:val="Heading2"/>
       </w:pPr>
-      <w:bookmarkStart w:id="22" w:name="_Toc430290326"/>
+      <w:bookmarkStart w:id="21" w:name="_Toc430290326"/>
       <w:r>
         <w:t>5.2</w:t>
       </w:r>
@@ -21997,7 +22006,7 @@
       <w:r>
         <w:t xml:space="preserve"> mode</w:t>
       </w:r>
-      <w:bookmarkEnd w:id="22"/>
+      <w:bookmarkEnd w:id="21"/>
     </w:p>
     <w:p>
       <w:pPr>
@@ -22015,7 +22024,7 @@
       <w:pPr>
         <w:pStyle w:val="Heading2"/>
       </w:pPr>
-      <w:bookmarkStart w:id="23" w:name="_Toc430290327"/>
+      <w:bookmarkStart w:id="22" w:name="_Toc430290327"/>
       <w:r>
         <w:t>5.3</w:t>
       </w:r>
@@ -22030,7 +22039,7 @@
       <w:r>
         <w:t xml:space="preserve"> resolution</w:t>
       </w:r>
-      <w:bookmarkEnd w:id="23"/>
+      <w:bookmarkEnd w:id="22"/>
     </w:p>
     <w:p>
       <w:r>
@@ -22407,7 +22416,7 @@
       <w:pPr>
         <w:pStyle w:val="Heading2"/>
       </w:pPr>
-      <w:bookmarkStart w:id="24" w:name="_Toc430290328"/>
+      <w:bookmarkStart w:id="23" w:name="_Toc430290328"/>
       <w:r>
         <w:t>5.4</w:t>
       </w:r>
@@ -22422,7 +22431,7 @@
       <w:r>
         <w:t xml:space="preserve"> buffer</w:t>
       </w:r>
-      <w:bookmarkEnd w:id="24"/>
+      <w:bookmarkEnd w:id="23"/>
     </w:p>
     <w:p>
       <w:r>
@@ -22447,7 +22456,7 @@
       <w:pPr>
         <w:pStyle w:val="Heading2"/>
       </w:pPr>
-      <w:bookmarkStart w:id="25" w:name="_Toc430290329"/>
+      <w:bookmarkStart w:id="24" w:name="_Toc430290329"/>
       <w:r>
         <w:t>5.5</w:t>
       </w:r>
@@ -22462,7 +22471,7 @@
       <w:r>
         <w:t xml:space="preserve"> modes</w:t>
       </w:r>
-      <w:bookmarkEnd w:id="25"/>
+      <w:bookmarkEnd w:id="24"/>
     </w:p>
     <w:p>
       <w:r>
@@ -22512,7 +22521,7 @@
       <w:pPr>
         <w:pStyle w:val="Heading2"/>
       </w:pPr>
-      <w:bookmarkStart w:id="26" w:name="_Toc430290330"/>
+      <w:bookmarkStart w:id="25" w:name="_Toc430290330"/>
       <w:r>
         <w:lastRenderedPageBreak/>
         <w:t>5.</w:t>
@@ -22534,7 +22543,7 @@
       <w:r>
         <w:t xml:space="preserve"> RAM color table</w:t>
       </w:r>
-      <w:bookmarkEnd w:id="26"/>
+      <w:bookmarkEnd w:id="25"/>
     </w:p>
     <w:p/>
     <w:tbl>
@@ -24656,8 +24665,8 @@
         <w:pStyle w:val="Heading1"/>
         <w:jc w:val="left"/>
       </w:pPr>
-      <w:bookmarkStart w:id="27" w:name="_Toc321927283"/>
-      <w:bookmarkStart w:id="28" w:name="_Toc430290331"/>
+      <w:bookmarkStart w:id="26" w:name="_Toc321927283"/>
+      <w:bookmarkStart w:id="27" w:name="_Toc430290331"/>
       <w:r>
         <w:lastRenderedPageBreak/>
         <w:t>6</w:t>
@@ -24668,23 +24677,23 @@
       <w:r>
         <w:t xml:space="preserve"> </w:t>
       </w:r>
+      <w:bookmarkEnd w:id="26"/>
+      <w:r>
+        <w:t xml:space="preserve">Implementation of </w:t>
+      </w:r>
+      <w:r>
+        <w:t xml:space="preserve">ANSI </w:t>
+      </w:r>
+      <w:r>
+        <w:t xml:space="preserve">FORTH </w:t>
+      </w:r>
+      <w:r>
+        <w:t>word</w:t>
+      </w:r>
+      <w:r>
+        <w:t>s</w:t>
+      </w:r>
       <w:bookmarkEnd w:id="27"/>
-      <w:r>
-        <w:t xml:space="preserve">Implementation of </w:t>
-      </w:r>
-      <w:r>
-        <w:t xml:space="preserve">ANSI </w:t>
-      </w:r>
-      <w:r>
-        <w:t xml:space="preserve">FORTH </w:t>
-      </w:r>
-      <w:r>
-        <w:t>word</w:t>
-      </w:r>
-      <w:r>
-        <w:t>s</w:t>
-      </w:r>
-      <w:bookmarkEnd w:id="28"/>
     </w:p>
     <w:p>
       <w:r>
@@ -24722,7 +24731,7 @@
       <w:pPr>
         <w:pStyle w:val="Heading2"/>
       </w:pPr>
-      <w:bookmarkStart w:id="29" w:name="_Toc430290332"/>
+      <w:bookmarkStart w:id="28" w:name="_Toc430290332"/>
       <w:r>
         <w:t>6.1</w:t>
       </w:r>
@@ -24749,7 +24758,7 @@
       <w:r>
         <w:t>x</w:t>
       </w:r>
-      <w:bookmarkEnd w:id="29"/>
+      <w:bookmarkEnd w:id="28"/>
     </w:p>
     <w:p>
       <w:pPr>
@@ -27041,7 +27050,7 @@
       <w:pPr>
         <w:pStyle w:val="Heading2"/>
       </w:pPr>
-      <w:bookmarkStart w:id="30" w:name="_Toc430290333"/>
+      <w:bookmarkStart w:id="29" w:name="_Toc430290333"/>
       <w:r>
         <w:lastRenderedPageBreak/>
         <w:t>6.2</w:t>
@@ -27060,7 +27069,7 @@
       <w:r>
         <w:t>modifications</w:t>
       </w:r>
-      <w:bookmarkEnd w:id="30"/>
+      <w:bookmarkEnd w:id="29"/>
       <w:r>
         <w:t xml:space="preserve"> </w:t>
       </w:r>
@@ -27157,7 +27166,7 @@
       <w:pPr>
         <w:pStyle w:val="Heading2"/>
       </w:pPr>
-      <w:bookmarkStart w:id="31" w:name="_Toc430290334"/>
+      <w:bookmarkStart w:id="30" w:name="_Toc430290334"/>
       <w:r>
         <w:t>6.3</w:t>
       </w:r>
@@ -27172,7 +27181,7 @@
       <w:r>
         <w:t xml:space="preserve"> CORE words not implemented</w:t>
       </w:r>
-      <w:bookmarkEnd w:id="31"/>
+      <w:bookmarkEnd w:id="30"/>
     </w:p>
     <w:p/>
     <w:tbl>
@@ -27528,7 +27537,7 @@
       <w:pPr>
         <w:pStyle w:val="Heading4"/>
       </w:pPr>
-      <w:bookmarkStart w:id="32" w:name="_Toc321927288"/>
+      <w:bookmarkStart w:id="31" w:name="_Toc321927288"/>
     </w:p>
     <w:p>
       <w:pPr>
@@ -27539,7 +27548,7 @@
           <w:szCs w:val="24"/>
         </w:rPr>
       </w:pPr>
-      <w:bookmarkStart w:id="33" w:name="_Toc430290335"/>
+      <w:bookmarkStart w:id="32" w:name="_Toc430290335"/>
       <w:r>
         <w:t>6.4</w:t>
       </w:r>
@@ -27557,11 +27566,11 @@
       <w:r>
         <w:t xml:space="preserve"> EXTENSION words</w:t>
       </w:r>
+      <w:bookmarkEnd w:id="31"/>
+      <w:r>
+        <w:t xml:space="preserve"> implemented</w:t>
+      </w:r>
       <w:bookmarkEnd w:id="32"/>
-      <w:r>
-        <w:t xml:space="preserve"> implemented</w:t>
-      </w:r>
-      <w:bookmarkEnd w:id="33"/>
     </w:p>
     <w:p>
       <w:pPr>
@@ -28109,7 +28118,7 @@
       <w:pPr>
         <w:pStyle w:val="Heading2"/>
       </w:pPr>
-      <w:bookmarkStart w:id="34" w:name="_Toc430290336"/>
+      <w:bookmarkStart w:id="33" w:name="_Toc430290336"/>
       <w:r>
         <w:lastRenderedPageBreak/>
         <w:t>6.5</w:t>
@@ -28131,7 +28140,7 @@
       <w:r>
         <w:t xml:space="preserve"> implemented</w:t>
       </w:r>
-      <w:bookmarkEnd w:id="34"/>
+      <w:bookmarkEnd w:id="33"/>
     </w:p>
     <w:p/>
     <w:tbl>
@@ -28186,11 +28195,11 @@
       <w:pPr>
         <w:pStyle w:val="Heading2"/>
       </w:pPr>
-      <w:bookmarkStart w:id="35" w:name="_Toc321927289"/>
+      <w:bookmarkStart w:id="34" w:name="_Toc321927289"/>
       <w:r>
         <w:br/>
       </w:r>
-      <w:bookmarkStart w:id="36" w:name="_Toc430290337"/>
+      <w:bookmarkStart w:id="35" w:name="_Toc430290337"/>
       <w:r>
         <w:t>6.6</w:t>
       </w:r>
@@ -28208,6 +28217,86 @@
       <w:r>
         <w:t xml:space="preserve"> words</w:t>
       </w:r>
+      <w:r>
+        <w:t xml:space="preserve"> implemented</w:t>
+      </w:r>
+      <w:bookmarkEnd w:id="35"/>
+    </w:p>
+    <w:p/>
+    <w:tbl>
+      <w:tblPr>
+        <w:tblStyle w:val="TableGrid"/>
+        <w:tblW w:w="0" w:type="auto"/>
+        <w:tblBorders>
+          <w:top w:val="none" w:sz="0" w:space="0" w:color="auto"/>
+          <w:left w:val="none" w:sz="0" w:space="0" w:color="auto"/>
+          <w:bottom w:val="none" w:sz="0" w:space="0" w:color="auto"/>
+          <w:right w:val="none" w:sz="0" w:space="0" w:color="auto"/>
+          <w:insideH w:val="none" w:sz="0" w:space="0" w:color="auto"/>
+          <w:insideV w:val="none" w:sz="0" w:space="0" w:color="auto"/>
+        </w:tblBorders>
+        <w:tblLook w:val="04A0" w:firstRow="1" w:lastRow="0" w:firstColumn="1" w:lastColumn="0" w:noHBand="0" w:noVBand="1"/>
+      </w:tblPr>
+      <w:tblGrid>
+        <w:gridCol w:w="1998"/>
+      </w:tblGrid>
+      <w:tr>
+        <w:trPr>
+          <w:trHeight w:val="340"/>
+        </w:trPr>
+        <w:tc>
+          <w:tcPr>
+            <w:tcW w:w="1998" w:type="dxa"/>
+          </w:tcPr>
+          <w:p>
+            <w:r>
+              <w:t>CATCH</w:t>
+            </w:r>
+          </w:p>
+        </w:tc>
+      </w:tr>
+      <w:tr>
+        <w:trPr>
+          <w:trHeight w:val="340"/>
+        </w:trPr>
+        <w:tc>
+          <w:tcPr>
+            <w:tcW w:w="1998" w:type="dxa"/>
+          </w:tcPr>
+          <w:p>
+            <w:r>
+              <w:t>THROW</w:t>
+            </w:r>
+          </w:p>
+        </w:tc>
+      </w:tr>
+    </w:tbl>
+    <w:p>
+      <w:pPr>
+        <w:pStyle w:val="Heading2"/>
+      </w:pPr>
+      <w:r>
+        <w:br/>
+      </w:r>
+      <w:bookmarkStart w:id="36" w:name="_Toc430290338"/>
+      <w:r>
+        <w:t>6.7</w:t>
+      </w:r>
+      <w:proofErr w:type="gramStart"/>
+      <w:r>
+        <w:t>.</w:t>
+      </w:r>
+      <w:r>
+        <w:t xml:space="preserve">  </w:t>
+      </w:r>
+      <w:r>
+        <w:t>FACILITY</w:t>
+      </w:r>
+      <w:proofErr w:type="gramEnd"/>
+      <w:r>
+        <w:t xml:space="preserve"> words</w:t>
+      </w:r>
+      <w:bookmarkEnd w:id="34"/>
       <w:r>
         <w:t xml:space="preserve"> implemented</w:t>
       </w:r>
@@ -28241,7 +28330,7 @@
           </w:tcPr>
           <w:p>
             <w:r>
-              <w:t>CATCH</w:t>
+              <w:t>KEY?</w:t>
             </w:r>
           </w:p>
         </w:tc>
@@ -28256,7 +28345,7 @@
           </w:tcPr>
           <w:p>
             <w:r>
-              <w:t>THROW</w:t>
+              <w:t>MS</w:t>
             </w:r>
           </w:p>
         </w:tc>
@@ -28266,32 +28355,28 @@
       <w:pPr>
         <w:pStyle w:val="Heading2"/>
       </w:pPr>
+      <w:bookmarkStart w:id="37" w:name="_Toc321927290"/>
       <w:r>
         <w:br/>
       </w:r>
-      <w:bookmarkStart w:id="37" w:name="_Toc430290338"/>
-      <w:r>
-        <w:t>6.7</w:t>
+      <w:bookmarkStart w:id="38" w:name="_Toc430290339"/>
+      <w:bookmarkStart w:id="39" w:name="OLE_LINK1"/>
+      <w:bookmarkStart w:id="40" w:name="OLE_LINK2"/>
+      <w:r>
+        <w:t>6.8</w:t>
       </w:r>
       <w:proofErr w:type="gramStart"/>
       <w:r>
-        <w:t>.</w:t>
-      </w:r>
-      <w:r>
-        <w:t xml:space="preserve">  </w:t>
-      </w:r>
-      <w:r>
-        <w:t>FACILITY</w:t>
+        <w:t xml:space="preserve">. </w:t>
+      </w:r>
+      <w:r>
+        <w:t xml:space="preserve"> STRING</w:t>
       </w:r>
       <w:proofErr w:type="gramEnd"/>
       <w:r>
-        <w:t xml:space="preserve"> words</w:t>
-      </w:r>
-      <w:bookmarkEnd w:id="35"/>
-      <w:r>
-        <w:t xml:space="preserve"> implemented</w:t>
-      </w:r>
-      <w:bookmarkEnd w:id="37"/>
+        <w:t xml:space="preserve"> words implemented</w:t>
+      </w:r>
+      <w:bookmarkEnd w:id="38"/>
     </w:p>
     <w:p/>
     <w:tbl>
@@ -28321,82 +28406,6 @@
           </w:tcPr>
           <w:p>
             <w:r>
-              <w:t>KEY?</w:t>
-            </w:r>
-          </w:p>
-        </w:tc>
-      </w:tr>
-      <w:tr>
-        <w:trPr>
-          <w:trHeight w:val="340"/>
-        </w:trPr>
-        <w:tc>
-          <w:tcPr>
-            <w:tcW w:w="1998" w:type="dxa"/>
-          </w:tcPr>
-          <w:p>
-            <w:r>
-              <w:t>MS</w:t>
-            </w:r>
-          </w:p>
-        </w:tc>
-      </w:tr>
-    </w:tbl>
-    <w:p>
-      <w:pPr>
-        <w:pStyle w:val="Heading2"/>
-      </w:pPr>
-      <w:bookmarkStart w:id="38" w:name="_Toc321927290"/>
-      <w:r>
-        <w:br/>
-      </w:r>
-      <w:bookmarkStart w:id="39" w:name="OLE_LINK1"/>
-      <w:bookmarkStart w:id="40" w:name="OLE_LINK2"/>
-      <w:bookmarkStart w:id="41" w:name="_Toc430290339"/>
-      <w:r>
-        <w:t>6.8</w:t>
-      </w:r>
-      <w:proofErr w:type="gramStart"/>
-      <w:r>
-        <w:t xml:space="preserve">. </w:t>
-      </w:r>
-      <w:r>
-        <w:t xml:space="preserve"> STRING</w:t>
-      </w:r>
-      <w:proofErr w:type="gramEnd"/>
-      <w:r>
-        <w:t xml:space="preserve"> words implemented</w:t>
-      </w:r>
-      <w:bookmarkEnd w:id="41"/>
-    </w:p>
-    <w:p/>
-    <w:tbl>
-      <w:tblPr>
-        <w:tblStyle w:val="TableGrid"/>
-        <w:tblW w:w="0" w:type="auto"/>
-        <w:tblBorders>
-          <w:top w:val="none" w:sz="0" w:space="0" w:color="auto"/>
-          <w:left w:val="none" w:sz="0" w:space="0" w:color="auto"/>
-          <w:bottom w:val="none" w:sz="0" w:space="0" w:color="auto"/>
-          <w:right w:val="none" w:sz="0" w:space="0" w:color="auto"/>
-          <w:insideH w:val="none" w:sz="0" w:space="0" w:color="auto"/>
-          <w:insideV w:val="none" w:sz="0" w:space="0" w:color="auto"/>
-        </w:tblBorders>
-        <w:tblLook w:val="04A0" w:firstRow="1" w:lastRow="0" w:firstColumn="1" w:lastColumn="0" w:noHBand="0" w:noVBand="1"/>
-      </w:tblPr>
-      <w:tblGrid>
-        <w:gridCol w:w="1998"/>
-      </w:tblGrid>
-      <w:tr>
-        <w:trPr>
-          <w:trHeight w:val="340"/>
-        </w:trPr>
-        <w:tc>
-          <w:tcPr>
-            <w:tcW w:w="1998" w:type="dxa"/>
-          </w:tcPr>
-          <w:p>
-            <w:r>
               <w:t>COMPARE</w:t>
             </w:r>
           </w:p>
@@ -28433,7 +28442,7 @@
       <w:pPr>
         <w:pStyle w:val="Heading2"/>
       </w:pPr>
-      <w:bookmarkStart w:id="42" w:name="_Toc430290340"/>
+      <w:bookmarkStart w:id="41" w:name="_Toc430290340"/>
       <w:r>
         <w:t>6.9</w:t>
       </w:r>
@@ -28451,11 +28460,11 @@
       <w:r>
         <w:t xml:space="preserve"> ACCESS words</w:t>
       </w:r>
-      <w:bookmarkEnd w:id="38"/>
+      <w:bookmarkEnd w:id="37"/>
       <w:r>
         <w:t xml:space="preserve"> implemented</w:t>
       </w:r>
-      <w:bookmarkEnd w:id="42"/>
+      <w:bookmarkEnd w:id="41"/>
     </w:p>
     <w:p>
       <w:pPr>
@@ -28802,7 +28811,7 @@
       <w:pPr>
         <w:pStyle w:val="Heading2"/>
       </w:pPr>
-      <w:bookmarkStart w:id="43" w:name="_Toc430290341"/>
+      <w:bookmarkStart w:id="42" w:name="_Toc430290341"/>
       <w:r>
         <w:t>6.10</w:t>
       </w:r>
@@ -28823,7 +28832,7 @@
       <w:r>
         <w:t xml:space="preserve"> implemented</w:t>
       </w:r>
-      <w:bookmarkEnd w:id="43"/>
+      <w:bookmarkEnd w:id="42"/>
     </w:p>
     <w:p>
       <w:pPr>
@@ -28917,13 +28926,13 @@
       <w:pPr>
         <w:pStyle w:val="Heading2"/>
       </w:pPr>
-      <w:bookmarkStart w:id="44" w:name="_Toc321927291"/>
+      <w:bookmarkStart w:id="43" w:name="_Toc321927291"/>
     </w:p>
     <w:p>
       <w:pPr>
         <w:pStyle w:val="Heading2"/>
       </w:pPr>
-      <w:bookmarkStart w:id="45" w:name="_Toc430290342"/>
+      <w:bookmarkStart w:id="44" w:name="_Toc430290342"/>
       <w:r>
         <w:lastRenderedPageBreak/>
         <w:t>6.11</w:t>
@@ -28942,11 +28951,11 @@
       <w:r>
         <w:t xml:space="preserve"> TOOLS words</w:t>
       </w:r>
+      <w:bookmarkEnd w:id="43"/>
+      <w:r>
+        <w:t xml:space="preserve"> implemented</w:t>
+      </w:r>
       <w:bookmarkEnd w:id="44"/>
-      <w:r>
-        <w:t xml:space="preserve"> implemented</w:t>
-      </w:r>
-      <w:bookmarkEnd w:id="45"/>
     </w:p>
     <w:p/>
     <w:tbl>
@@ -29067,33 +29076,33 @@
       <w:pPr>
         <w:pStyle w:val="Heading2"/>
       </w:pPr>
-      <w:bookmarkStart w:id="46" w:name="_Toc321927292"/>
+      <w:bookmarkStart w:id="45" w:name="_Toc321927292"/>
       <w:r>
         <w:br/>
       </w:r>
-      <w:bookmarkStart w:id="47" w:name="_Toc430290343"/>
+      <w:bookmarkStart w:id="46" w:name="_Toc430290343"/>
+      <w:bookmarkEnd w:id="45"/>
+      <w:r>
+        <w:t>6.12</w:t>
+      </w:r>
+      <w:proofErr w:type="gramStart"/>
+      <w:r>
+        <w:t xml:space="preserve">. </w:t>
+      </w:r>
+      <w:r>
+        <w:t xml:space="preserve"> </w:t>
+      </w:r>
+      <w:r>
+        <w:t>SEARCH</w:t>
+      </w:r>
+      <w:proofErr w:type="gramEnd"/>
+      <w:r>
+        <w:t>-ORDER words</w:t>
+      </w:r>
+      <w:r>
+        <w:t xml:space="preserve"> implemented</w:t>
+      </w:r>
       <w:bookmarkEnd w:id="46"/>
-      <w:r>
-        <w:t>6.12</w:t>
-      </w:r>
-      <w:proofErr w:type="gramStart"/>
-      <w:r>
-        <w:t xml:space="preserve">. </w:t>
-      </w:r>
-      <w:r>
-        <w:t xml:space="preserve"> </w:t>
-      </w:r>
-      <w:r>
-        <w:t>SEARCH</w:t>
-      </w:r>
-      <w:proofErr w:type="gramEnd"/>
-      <w:r>
-        <w:t>-ORDER words</w:t>
-      </w:r>
-      <w:r>
-        <w:t xml:space="preserve"> implemented</w:t>
-      </w:r>
-      <w:bookmarkEnd w:id="47"/>
     </w:p>
     <w:p>
       <w:pPr>
@@ -29328,7 +29337,7 @@
       <w:pPr>
         <w:pStyle w:val="Heading1"/>
       </w:pPr>
-      <w:bookmarkStart w:id="48" w:name="_Toc430290344"/>
+      <w:bookmarkStart w:id="47" w:name="_Toc430290344"/>
       <w:r>
         <w:lastRenderedPageBreak/>
         <w:t>7</w:t>
@@ -29354,7 +29363,7 @@
       <w:r>
         <w:t>words</w:t>
       </w:r>
-      <w:bookmarkEnd w:id="48"/>
+      <w:bookmarkEnd w:id="47"/>
     </w:p>
     <w:p>
       <w:r>
@@ -29392,7 +29401,7 @@
       <w:pPr>
         <w:pStyle w:val="Heading2"/>
       </w:pPr>
-      <w:bookmarkStart w:id="49" w:name="_Toc430290345"/>
+      <w:bookmarkStart w:id="48" w:name="_Toc430290345"/>
       <w:r>
         <w:t>7.1</w:t>
       </w:r>
@@ -29403,7 +29412,7 @@
       <w:r>
         <w:t>System</w:t>
       </w:r>
-      <w:bookmarkEnd w:id="49"/>
+      <w:bookmarkEnd w:id="48"/>
       <w:proofErr w:type="gramEnd"/>
     </w:p>
     <w:tbl>
@@ -29623,7 +29632,7 @@
       <w:r>
         <w:br/>
       </w:r>
-      <w:bookmarkStart w:id="50" w:name="_Toc430290346"/>
+      <w:bookmarkStart w:id="49" w:name="_Toc430290346"/>
       <w:r>
         <w:t>7.2</w:t>
       </w:r>
@@ -29638,7 +29647,7 @@
       <w:r>
         <w:t xml:space="preserve"> output</w:t>
       </w:r>
-      <w:bookmarkEnd w:id="50"/>
+      <w:bookmarkEnd w:id="49"/>
     </w:p>
     <w:tbl>
       <w:tblPr>
@@ -30092,7 +30101,7 @@
       <w:r>
         <w:br/>
       </w:r>
-      <w:bookmarkStart w:id="51" w:name="_Toc430290347"/>
+      <w:bookmarkStart w:id="50" w:name="_Toc430290347"/>
       <w:r>
         <w:t>7.3</w:t>
       </w:r>
@@ -30110,7 +30119,7 @@
       <w:r>
         <w:t>card and FAT file system</w:t>
       </w:r>
-      <w:bookmarkEnd w:id="51"/>
+      <w:bookmarkEnd w:id="50"/>
     </w:p>
     <w:p>
       <w:r>
@@ -30355,7 +30364,7 @@
       <w:pPr>
         <w:pStyle w:val="Heading2"/>
       </w:pPr>
-      <w:bookmarkStart w:id="52" w:name="_Toc430290348"/>
+      <w:bookmarkStart w:id="51" w:name="_Toc430290348"/>
       <w:r>
         <w:t>7.4</w:t>
       </w:r>
@@ -30367,7 +30376,7 @@
       <w:r>
         <w:t xml:space="preserve"> preferences</w:t>
       </w:r>
-      <w:bookmarkEnd w:id="52"/>
+      <w:bookmarkEnd w:id="51"/>
     </w:p>
     <w:p>
       <w:pPr>
@@ -30589,7 +30598,7 @@
       <w:pPr>
         <w:pStyle w:val="Heading2"/>
       </w:pPr>
-      <w:bookmarkStart w:id="53" w:name="_Toc430290349"/>
+      <w:bookmarkStart w:id="52" w:name="_Toc430290349"/>
       <w:r>
         <w:t>7.4</w:t>
       </w:r>
@@ -30600,7 +30609,7 @@
       <w:r>
         <w:t>Editor</w:t>
       </w:r>
-      <w:bookmarkEnd w:id="53"/>
+      <w:bookmarkEnd w:id="52"/>
       <w:proofErr w:type="gramEnd"/>
     </w:p>
     <w:p>
@@ -30947,7 +30956,7 @@
       <w:pPr>
         <w:pStyle w:val="Heading2"/>
       </w:pPr>
-      <w:bookmarkStart w:id="54" w:name="_Toc430290350"/>
+      <w:bookmarkStart w:id="53" w:name="_Toc430290350"/>
       <w:r>
         <w:t>7.5</w:t>
       </w:r>
@@ -30965,7 +30974,7 @@
       <w:r>
         <w:t>s</w:t>
       </w:r>
-      <w:bookmarkEnd w:id="54"/>
+      <w:bookmarkEnd w:id="53"/>
     </w:p>
     <w:p>
       <w:r>
@@ -31344,7 +31353,7 @@
       <w:pPr>
         <w:pStyle w:val="Heading2"/>
       </w:pPr>
-      <w:bookmarkStart w:id="55" w:name="_Toc430290351"/>
+      <w:bookmarkStart w:id="54" w:name="_Toc430290351"/>
       <w:r>
         <w:t>7.6</w:t>
       </w:r>
@@ -31355,7 +31364,7 @@
       <w:r>
         <w:t>Multitasking</w:t>
       </w:r>
-      <w:bookmarkEnd w:id="55"/>
+      <w:bookmarkEnd w:id="54"/>
       <w:proofErr w:type="gramEnd"/>
     </w:p>
     <w:p>
@@ -31593,28 +31602,65 @@
             <w:pPr>
               <w:spacing w:before="120" w:after="120"/>
             </w:pPr>
-            <w:bookmarkStart w:id="56" w:name="OLE_LINK7"/>
+            <w:bookmarkStart w:id="55" w:name="OLE_LINK7"/>
             <w:r>
               <w:t>RUN</w:t>
             </w:r>
+            <w:bookmarkEnd w:id="55"/>
+          </w:p>
+        </w:tc>
+        <w:tc>
+          <w:tcPr>
+            <w:tcW w:w="1890" w:type="dxa"/>
+          </w:tcPr>
+          <w:p>
+            <w:pPr>
+              <w:spacing w:before="120" w:after="120"/>
+            </w:pPr>
+            <w:bookmarkStart w:id="56" w:name="OLE_LINK8"/>
+            <w:bookmarkStart w:id="57" w:name="OLE_LINK9"/>
+            <w:r>
+              <w:t xml:space="preserve">( </w:t>
+            </w:r>
+            <w:r>
+              <w:t xml:space="preserve">… </w:t>
+            </w:r>
+            <w:proofErr w:type="spellStart"/>
+            <w:r>
+              <w:t>pn</w:t>
+            </w:r>
+            <w:proofErr w:type="spellEnd"/>
+            <w:r>
+              <w:t xml:space="preserve"> n XT -- VM# true | false)</w:t>
+            </w:r>
             <w:bookmarkEnd w:id="56"/>
-          </w:p>
-        </w:tc>
-        <w:tc>
-          <w:tcPr>
-            <w:tcW w:w="1890" w:type="dxa"/>
-          </w:tcPr>
-          <w:p>
-            <w:pPr>
-              <w:spacing w:before="120" w:after="120"/>
-            </w:pPr>
-            <w:bookmarkStart w:id="57" w:name="OLE_LINK8"/>
-            <w:bookmarkStart w:id="58" w:name="OLE_LINK9"/>
-            <w:r>
-              <w:t xml:space="preserve">( </w:t>
-            </w:r>
-            <w:r>
-              <w:t xml:space="preserve">… </w:t>
+            <w:bookmarkEnd w:id="57"/>
+          </w:p>
+        </w:tc>
+        <w:tc>
+          <w:tcPr>
+            <w:tcW w:w="6285" w:type="dxa"/>
+          </w:tcPr>
+          <w:p>
+            <w:pPr>
+              <w:spacing w:before="120" w:after="120"/>
+            </w:pPr>
+            <w:bookmarkStart w:id="58" w:name="OLE_LINK10"/>
+            <w:bookmarkStart w:id="59" w:name="OLE_LINK11"/>
+            <w:r>
+              <w:t>F</w:t>
+            </w:r>
+            <w:r>
+              <w:t xml:space="preserve">ind and initialize a new </w:t>
+            </w:r>
+            <w:r>
+              <w:t>task</w:t>
+            </w:r>
+            <w:r>
+              <w:t xml:space="preserve"> to take n stack parameters</w:t>
+            </w:r>
+            <w:r>
+              <w:t xml:space="preserve"> (... </w:t>
             </w:r>
             <w:proofErr w:type="spellStart"/>
             <w:r>
@@ -31622,109 +31668,72 @@
             </w:r>
             <w:proofErr w:type="spellEnd"/>
             <w:r>
-              <w:t xml:space="preserve"> n XT -- VM# true | false)</w:t>
-            </w:r>
-            <w:bookmarkEnd w:id="57"/>
+              <w:t xml:space="preserve">) and execute task XT. Return the number of the </w:t>
+            </w:r>
+            <w:r>
+              <w:t>task</w:t>
+            </w:r>
+            <w:r>
+              <w:t xml:space="preserve"> allocated to this task </w:t>
+            </w:r>
+            <w:proofErr w:type="gramStart"/>
+            <w:r>
+              <w:t>(</w:t>
+            </w:r>
+            <w:r>
+              <w:t xml:space="preserve"> VM</w:t>
+            </w:r>
+            <w:proofErr w:type="gramEnd"/>
+            <w:r>
+              <w:t>)</w:t>
+            </w:r>
+            <w:r>
+              <w:t xml:space="preserve"> and</w:t>
+            </w:r>
+            <w:r>
+              <w:t xml:space="preserve"> true if successful, or false </w:t>
+            </w:r>
+            <w:r>
+              <w:t xml:space="preserve">if all </w:t>
+            </w:r>
+            <w:r>
+              <w:t>task</w:t>
+            </w:r>
+            <w:r>
+              <w:t>s are currently otherwise allocated</w:t>
+            </w:r>
+            <w:r>
+              <w:t xml:space="preserve">.  </w:t>
+            </w:r>
+            <w:r>
+              <w:t xml:space="preserve">The newly created task will be positioned in the round-robin sequence immediately after the current task.  </w:t>
+            </w:r>
+            <w:r>
+              <w:t>Task</w:t>
+            </w:r>
+            <w:r>
+              <w:t xml:space="preserve">s are numbered 0 through 31.  </w:t>
+            </w:r>
+            <w:r>
+              <w:rPr>
+                <w:b/>
+              </w:rPr>
+              <w:t xml:space="preserve">Note that XT must </w:t>
+            </w:r>
+            <w:r>
+              <w:rPr>
+                <w:b/>
+              </w:rPr>
+              <w:t xml:space="preserve">either </w:t>
+            </w:r>
+            <w:r>
+              <w:rPr>
+                <w:b/>
+              </w:rPr>
+              <w:t>be an infinite loop or contain code to self-abort the task</w:t>
+            </w:r>
             <w:bookmarkEnd w:id="58"/>
-          </w:p>
-        </w:tc>
-        <w:tc>
-          <w:tcPr>
-            <w:tcW w:w="6285" w:type="dxa"/>
-          </w:tcPr>
-          <w:p>
-            <w:pPr>
-              <w:spacing w:before="120" w:after="120"/>
-            </w:pPr>
-            <w:bookmarkStart w:id="59" w:name="OLE_LINK10"/>
-            <w:bookmarkStart w:id="60" w:name="OLE_LINK11"/>
-            <w:r>
-              <w:t>F</w:t>
-            </w:r>
-            <w:r>
-              <w:t xml:space="preserve">ind and initialize a new </w:t>
-            </w:r>
-            <w:r>
-              <w:t>task</w:t>
-            </w:r>
-            <w:r>
-              <w:t xml:space="preserve"> to take n stack parameters</w:t>
-            </w:r>
-            <w:r>
-              <w:t xml:space="preserve"> (... </w:t>
-            </w:r>
-            <w:proofErr w:type="spellStart"/>
-            <w:r>
-              <w:t>pn</w:t>
-            </w:r>
-            <w:proofErr w:type="spellEnd"/>
-            <w:r>
-              <w:t xml:space="preserve">) and execute task XT. Return the number of the </w:t>
-            </w:r>
-            <w:r>
-              <w:t>task</w:t>
-            </w:r>
-            <w:r>
-              <w:t xml:space="preserve"> allocated to this task </w:t>
-            </w:r>
-            <w:proofErr w:type="gramStart"/>
-            <w:r>
-              <w:t>(</w:t>
-            </w:r>
-            <w:r>
-              <w:t xml:space="preserve"> VM</w:t>
-            </w:r>
-            <w:proofErr w:type="gramEnd"/>
-            <w:r>
-              <w:t>)</w:t>
-            </w:r>
-            <w:r>
-              <w:t xml:space="preserve"> and</w:t>
-            </w:r>
-            <w:r>
-              <w:t xml:space="preserve"> true if successful, or false </w:t>
-            </w:r>
-            <w:r>
-              <w:t xml:space="preserve">if all </w:t>
-            </w:r>
-            <w:r>
-              <w:t>task</w:t>
-            </w:r>
-            <w:r>
-              <w:t>s are currently otherwise allocated</w:t>
-            </w:r>
-            <w:r>
-              <w:t xml:space="preserve">.  </w:t>
-            </w:r>
-            <w:r>
-              <w:t xml:space="preserve">The newly created task will be positioned in the round-robin sequence immediately after the current task.  </w:t>
-            </w:r>
-            <w:r>
-              <w:t>Task</w:t>
-            </w:r>
-            <w:r>
-              <w:t xml:space="preserve">s are numbered 0 through 31.  </w:t>
-            </w:r>
-            <w:r>
-              <w:rPr>
-                <w:b/>
-              </w:rPr>
-              <w:t xml:space="preserve">Note that XT must </w:t>
-            </w:r>
-            <w:r>
-              <w:rPr>
-                <w:b/>
-              </w:rPr>
-              <w:t xml:space="preserve">either </w:t>
-            </w:r>
-            <w:r>
-              <w:rPr>
-                <w:b/>
-              </w:rPr>
-              <w:t>be an infinite loop or contain code to self-abort the task</w:t>
-            </w:r>
             <w:bookmarkEnd w:id="59"/>
-            <w:bookmarkEnd w:id="60"/>
             <w:r>
               <w:rPr>
                 <w:b/>
@@ -32576,7 +32585,7 @@
         </w:rPr>
         <w:br/>
       </w:r>
-      <w:bookmarkStart w:id="61" w:name="_Toc430290352"/>
+      <w:bookmarkStart w:id="60" w:name="_Toc430290352"/>
       <w:r>
         <w:t>7.7</w:t>
       </w:r>
@@ -32591,7 +32600,7 @@
       <w:r>
         <w:t xml:space="preserve"> port</w:t>
       </w:r>
-      <w:bookmarkEnd w:id="61"/>
+      <w:bookmarkEnd w:id="60"/>
     </w:p>
     <w:tbl>
       <w:tblPr>
@@ -33090,7 +33099,7 @@
       <w:pPr>
         <w:pStyle w:val="Heading2"/>
       </w:pPr>
-      <w:bookmarkStart w:id="62" w:name="_Toc430290353"/>
+      <w:bookmarkStart w:id="61" w:name="_Toc430290353"/>
       <w:r>
         <w:lastRenderedPageBreak/>
         <w:t>7.</w:t>
@@ -33108,7 +33117,7 @@
       <w:r>
         <w:t>emory</w:t>
       </w:r>
-      <w:bookmarkEnd w:id="62"/>
+      <w:bookmarkEnd w:id="61"/>
       <w:proofErr w:type="gramEnd"/>
     </w:p>
     <w:p>
@@ -33283,7 +33292,7 @@
       <w:pPr>
         <w:pStyle w:val="Heading2"/>
       </w:pPr>
-      <w:bookmarkStart w:id="63" w:name="_Toc430290354"/>
+      <w:bookmarkStart w:id="62" w:name="_Toc430290354"/>
       <w:r>
         <w:t>7.9</w:t>
       </w:r>
@@ -33301,7 +33310,7 @@
       <w:r>
         <w:t>extensions</w:t>
       </w:r>
-      <w:bookmarkEnd w:id="63"/>
+      <w:bookmarkEnd w:id="62"/>
     </w:p>
     <w:tbl>
       <w:tblPr>
@@ -33745,7 +33754,7 @@
       <w:r>
         <w:br/>
       </w:r>
-      <w:bookmarkStart w:id="64" w:name="_Toc430290355"/>
+      <w:bookmarkStart w:id="63" w:name="_Toc430290355"/>
       <w:r>
         <w:t>7.10</w:t>
       </w:r>
@@ -33760,7 +33769,7 @@
       <w:r>
         <w:t xml:space="preserve"> tools</w:t>
       </w:r>
-      <w:bookmarkEnd w:id="64"/>
+      <w:bookmarkEnd w:id="63"/>
     </w:p>
     <w:p>
       <w:r>
@@ -33996,7 +34005,7 @@
       <w:pPr>
         <w:pStyle w:val="Heading2"/>
       </w:pPr>
-      <w:bookmarkStart w:id="65" w:name="_Toc430290356"/>
+      <w:bookmarkStart w:id="64" w:name="_Toc430290356"/>
       <w:r>
         <w:lastRenderedPageBreak/>
         <w:t>7.11</w:t>
@@ -34012,7 +34021,7 @@
       <w:r>
         <w:t xml:space="preserve"> words</w:t>
       </w:r>
-      <w:bookmarkEnd w:id="65"/>
+      <w:bookmarkEnd w:id="64"/>
     </w:p>
     <w:tbl>
       <w:tblPr>
@@ -34757,7 +34766,7 @@
       <w:pPr>
         <w:pStyle w:val="Heading1"/>
       </w:pPr>
-      <w:bookmarkStart w:id="66" w:name="_Toc430290357"/>
+      <w:bookmarkStart w:id="65" w:name="_Toc430290357"/>
       <w:r>
         <w:lastRenderedPageBreak/>
         <w:t>8</w:t>
@@ -34774,7 +34783,7 @@
       <w:r>
         <w:t>specific words</w:t>
       </w:r>
-      <w:bookmarkEnd w:id="66"/>
+      <w:bookmarkEnd w:id="65"/>
     </w:p>
     <w:p>
       <w:r>
@@ -34785,7 +34794,7 @@
       <w:pPr>
         <w:pStyle w:val="Heading2"/>
       </w:pPr>
-      <w:bookmarkStart w:id="67" w:name="_Toc430290358"/>
+      <w:bookmarkStart w:id="66" w:name="_Toc430290358"/>
       <w:r>
         <w:t>8.1</w:t>
       </w:r>
@@ -34803,7 +34812,7 @@
       <w:r>
         <w:t>isplay</w:t>
       </w:r>
-      <w:bookmarkEnd w:id="67"/>
+      <w:bookmarkEnd w:id="66"/>
     </w:p>
     <w:tbl>
       <w:tblPr>
@@ -35857,7 +35866,7 @@
       <w:r>
         <w:br/>
       </w:r>
-      <w:bookmarkStart w:id="68" w:name="_Toc430290359"/>
+      <w:bookmarkStart w:id="67" w:name="_Toc430290359"/>
       <w:r>
         <w:t>8.2</w:t>
       </w:r>
@@ -35878,7 +35887,7 @@
       <w:r>
         <w:t>and FAT file system</w:t>
       </w:r>
-      <w:bookmarkEnd w:id="68"/>
+      <w:bookmarkEnd w:id="67"/>
     </w:p>
     <w:tbl>
       <w:tblPr>
@@ -36912,7 +36921,7 @@
       <w:pPr>
         <w:pStyle w:val="Heading2"/>
       </w:pPr>
-      <w:bookmarkStart w:id="69" w:name="_Toc430290360"/>
+      <w:bookmarkStart w:id="68" w:name="_Toc430290360"/>
       <w:r>
         <w:t>8.3</w:t>
       </w:r>
@@ -36933,7 +36942,7 @@
       <w:r>
         <w:t>d and FAT file system</w:t>
       </w:r>
-      <w:bookmarkEnd w:id="69"/>
+      <w:bookmarkEnd w:id="68"/>
     </w:p>
     <w:p>
       <w:pPr>
@@ -37422,7 +37431,7 @@
       <w:pPr>
         <w:pStyle w:val="Heading2"/>
       </w:pPr>
-      <w:bookmarkStart w:id="70" w:name="_Toc430290361"/>
+      <w:bookmarkStart w:id="69" w:name="_Toc430290361"/>
       <w:r>
         <w:t>8.4</w:t>
       </w:r>
@@ -37437,7 +37446,7 @@
       <w:r>
         <w:t>/2 keyboard</w:t>
       </w:r>
-      <w:bookmarkEnd w:id="70"/>
+      <w:bookmarkEnd w:id="69"/>
     </w:p>
     <w:tbl>
       <w:tblPr>
@@ -37591,7 +37600,7 @@
       <w:r>
         <w:br w:type="page"/>
       </w:r>
-      <w:bookmarkStart w:id="71" w:name="_Toc430290362"/>
+      <w:bookmarkStart w:id="70" w:name="_Toc430290362"/>
       <w:r>
         <w:lastRenderedPageBreak/>
         <w:t xml:space="preserve">9. </w:t>
@@ -37599,13 +37608,13 @@
       <w:r>
         <w:t>Interrupts</w:t>
       </w:r>
-      <w:bookmarkEnd w:id="71"/>
+      <w:bookmarkEnd w:id="70"/>
     </w:p>
     <w:p>
       <w:pPr>
         <w:pStyle w:val="Heading2"/>
       </w:pPr>
-      <w:bookmarkStart w:id="72" w:name="_Toc430290363"/>
+      <w:bookmarkStart w:id="71" w:name="_Toc430290363"/>
       <w:r>
         <w:t>9.1</w:t>
       </w:r>
@@ -37617,7 +37626,7 @@
       <w:r>
         <w:t xml:space="preserve"> vectors</w:t>
       </w:r>
-      <w:bookmarkEnd w:id="72"/>
+      <w:bookmarkEnd w:id="71"/>
     </w:p>
     <w:p>
       <w:r>
@@ -37652,7 +37661,7 @@
       <w:pPr>
         <w:pStyle w:val="Heading2"/>
       </w:pPr>
-      <w:bookmarkStart w:id="73" w:name="_Toc430290364"/>
+      <w:bookmarkStart w:id="72" w:name="_Toc430290364"/>
       <w:r>
         <w:t>9.2</w:t>
       </w:r>
@@ -37664,7 +37673,7 @@
       <w:r>
         <w:t xml:space="preserve"> handlers</w:t>
       </w:r>
-      <w:bookmarkEnd w:id="73"/>
+      <w:bookmarkEnd w:id="72"/>
     </w:p>
     <w:p>
       <w:r>
@@ -37675,7 +37684,7 @@
       <w:pPr>
         <w:pStyle w:val="Heading2"/>
       </w:pPr>
-      <w:bookmarkStart w:id="74" w:name="_Toc430290365"/>
+      <w:bookmarkStart w:id="73" w:name="_Toc430290365"/>
       <w:r>
         <w:t>9.3</w:t>
       </w:r>
@@ -37687,7 +37696,7 @@
       <w:r>
         <w:t xml:space="preserve"> vector table</w:t>
       </w:r>
-      <w:bookmarkEnd w:id="74"/>
+      <w:bookmarkEnd w:id="73"/>
     </w:p>
     <w:p>
       <w:r>
@@ -38081,12 +38090,12 @@
       <w:r>
         <w:br w:type="page"/>
       </w:r>
-      <w:bookmarkStart w:id="75" w:name="_Toc430290366"/>
+      <w:bookmarkStart w:id="74" w:name="_Toc430290366"/>
       <w:r>
         <w:lastRenderedPageBreak/>
         <w:t>10. Exception handling</w:t>
       </w:r>
-      <w:bookmarkEnd w:id="75"/>
+      <w:bookmarkEnd w:id="74"/>
     </w:p>
     <w:p>
       <w:r>
@@ -38112,7 +38121,7 @@
       <w:pPr>
         <w:pStyle w:val="Heading2"/>
       </w:pPr>
-      <w:bookmarkStart w:id="76" w:name="_Toc430290367"/>
+      <w:bookmarkStart w:id="75" w:name="_Toc430290367"/>
       <w:r>
         <w:t>10.1</w:t>
       </w:r>
@@ -38124,7 +38133,7 @@
       <w:r>
         <w:t xml:space="preserve"> exception stack</w:t>
       </w:r>
-      <w:bookmarkEnd w:id="76"/>
+      <w:bookmarkEnd w:id="75"/>
     </w:p>
     <w:p>
       <w:r>
@@ -38698,7 +38707,7 @@
       <w:pPr>
         <w:pStyle w:val="Heading2"/>
       </w:pPr>
-      <w:bookmarkStart w:id="77" w:name="_Toc430290368"/>
+      <w:bookmarkStart w:id="76" w:name="_Toc430290368"/>
       <w:r>
         <w:lastRenderedPageBreak/>
         <w:t>10.2</w:t>
@@ -38714,7 +38723,7 @@
       <w:r>
         <w:t xml:space="preserve"> language usage</w:t>
       </w:r>
-      <w:bookmarkEnd w:id="77"/>
+      <w:bookmarkEnd w:id="76"/>
     </w:p>
     <w:p>
       <w:r>
@@ -38978,7 +38987,7 @@
       <w:pPr>
         <w:pStyle w:val="Heading1"/>
       </w:pPr>
-      <w:bookmarkStart w:id="78" w:name="_Toc430290369"/>
+      <w:bookmarkStart w:id="77" w:name="_Toc430290369"/>
       <w:r>
         <w:lastRenderedPageBreak/>
         <w:t xml:space="preserve">11. </w:t>
@@ -38989,7 +38998,7 @@
       <w:r>
         <w:t xml:space="preserve"> hardware</w:t>
       </w:r>
-      <w:bookmarkEnd w:id="78"/>
+      <w:bookmarkEnd w:id="77"/>
     </w:p>
     <w:p>
       <w:r>
@@ -39008,7 +39017,7 @@
       <w:pPr>
         <w:pStyle w:val="Heading2"/>
       </w:pPr>
-      <w:bookmarkStart w:id="79" w:name="_Toc430290370"/>
+      <w:bookmarkStart w:id="78" w:name="_Toc430290370"/>
       <w:r>
         <w:t>11.1</w:t>
       </w:r>
@@ -39020,7 +39029,7 @@
       <w:r>
         <w:t xml:space="preserve"> settings registers</w:t>
       </w:r>
-      <w:bookmarkEnd w:id="79"/>
+      <w:bookmarkEnd w:id="78"/>
     </w:p>
     <w:p>
       <w:r>
@@ -39162,7 +39171,7 @@
             <w:pPr>
               <w:spacing w:before="120" w:after="120"/>
             </w:pPr>
-            <w:bookmarkStart w:id="80" w:name="OLE_LINK3"/>
+            <w:bookmarkStart w:id="79" w:name="OLE_LINK3"/>
             <w:r>
               <w:t xml:space="preserve">Enable ('1') or disable ('0') multitasking.  If a PAUSE machine language instruction </w:t>
             </w:r>
@@ -39174,7 +39183,105 @@
             <w:r>
               <w:t xml:space="preserve"> is encountered with multitasking disabled then it will be treated as a NOP</w:t>
             </w:r>
+            <w:bookmarkEnd w:id="79"/>
+          </w:p>
+        </w:tc>
+        <w:tc>
+          <w:tcPr>
+            <w:tcW w:w="1134" w:type="dxa"/>
+          </w:tcPr>
+          <w:p>
+            <w:pPr>
+              <w:spacing w:before="120" w:after="120"/>
+              <w:jc w:val="center"/>
+            </w:pPr>
+            <w:r>
+              <w:t>R/W</w:t>
+            </w:r>
+          </w:p>
+        </w:tc>
+        <w:tc>
+          <w:tcPr>
+            <w:tcW w:w="1276" w:type="dxa"/>
+          </w:tcPr>
+          <w:p>
+            <w:pPr>
+              <w:spacing w:before="120" w:after="120"/>
+              <w:jc w:val="right"/>
+              <w:rPr>
+                <w:rFonts w:ascii="Consolas" w:hAnsi="Consolas" w:cs="Consolas"/>
+              </w:rPr>
+            </w:pPr>
+            <w:r>
+              <w:rPr>
+                <w:rFonts w:ascii="Consolas" w:hAnsi="Consolas" w:cs="Consolas"/>
+              </w:rPr>
+              <w:t>0x03</w:t>
+            </w:r>
+            <w:r>
+              <w:rPr>
+                <w:rFonts w:ascii="Consolas" w:hAnsi="Consolas" w:cs="Consolas"/>
+              </w:rPr>
+              <w:t>F0</w:t>
+            </w:r>
+            <w:r>
+              <w:rPr>
+                <w:rFonts w:ascii="Consolas" w:hAnsi="Consolas" w:cs="Consolas"/>
+              </w:rPr>
+              <w:t>00</w:t>
+            </w:r>
+          </w:p>
+        </w:tc>
+        <w:tc>
+          <w:tcPr>
+            <w:tcW w:w="1134" w:type="dxa"/>
+          </w:tcPr>
+          <w:p>
+            <w:pPr>
+              <w:spacing w:before="120" w:after="120"/>
+              <w:jc w:val="right"/>
+              <w:rPr>
+                <w:rFonts w:ascii="Consolas" w:hAnsi="Consolas" w:cs="Consolas"/>
+              </w:rPr>
+            </w:pPr>
+            <w:r>
+              <w:rPr>
+                <w:rFonts w:ascii="Consolas" w:hAnsi="Consolas" w:cs="Consolas"/>
+              </w:rPr>
+              <w:t>258048</w:t>
+            </w:r>
+          </w:p>
+        </w:tc>
+      </w:tr>
+      <w:tr>
+        <w:tc>
+          <w:tcPr>
+            <w:tcW w:w="1844" w:type="dxa"/>
+          </w:tcPr>
+          <w:p>
+            <w:pPr>
+              <w:spacing w:before="120" w:after="120"/>
+            </w:pPr>
+            <w:r>
+              <w:t>CURRENTVM</w:t>
+            </w:r>
+          </w:p>
+        </w:tc>
+        <w:tc>
+          <w:tcPr>
+            <w:tcW w:w="4785" w:type="dxa"/>
+          </w:tcPr>
+          <w:p>
+            <w:pPr>
+              <w:spacing w:before="120" w:after="120"/>
+            </w:pPr>
+            <w:bookmarkStart w:id="80" w:name="OLE_LINK4"/>
+            <w:bookmarkStart w:id="81" w:name="OLE_LINK5"/>
+            <w:r>
+              <w:t>The number of the currently executing task.  Tasks are numbered 0 through 31.  A power-on task 0 will be executing the FORTH system software</w:t>
+            </w:r>
             <w:bookmarkEnd w:id="80"/>
+            <w:bookmarkEnd w:id="81"/>
           </w:p>
         </w:tc>
         <w:tc>
@@ -39187,7 +39294,7 @@
               <w:jc w:val="center"/>
             </w:pPr>
             <w:r>
-              <w:t>R/W</w:t>
+              <w:t>R</w:t>
             </w:r>
           </w:p>
         </w:tc>
@@ -39219,7 +39326,13 @@
               <w:rPr>
                 <w:rFonts w:ascii="Consolas" w:hAnsi="Consolas" w:cs="Consolas"/>
               </w:rPr>
-              <w:t>00</w:t>
+              <w:t>0</w:t>
+            </w:r>
+            <w:r>
+              <w:rPr>
+                <w:rFonts w:ascii="Consolas" w:hAnsi="Consolas" w:cs="Consolas"/>
+              </w:rPr>
+              <w:t>4</w:t>
             </w:r>
           </w:p>
         </w:tc>
@@ -39239,7 +39352,7 @@
               <w:rPr>
                 <w:rFonts w:ascii="Consolas" w:hAnsi="Consolas" w:cs="Consolas"/>
               </w:rPr>
-              <w:t>258048</w:t>
+              <w:t>258052</w:t>
             </w:r>
           </w:p>
         </w:tc>
@@ -39254,7 +39367,7 @@
               <w:spacing w:before="120" w:after="120"/>
             </w:pPr>
             <w:r>
-              <w:t>CURRENTVM</w:t>
+              <w:t>INTERVAL</w:t>
             </w:r>
           </w:p>
         </w:tc>
@@ -39266,115 +39379,11 @@
             <w:pPr>
               <w:spacing w:before="120" w:after="120"/>
             </w:pPr>
-            <w:bookmarkStart w:id="81" w:name="OLE_LINK4"/>
-            <w:bookmarkStart w:id="82" w:name="OLE_LINK5"/>
-            <w:r>
-              <w:t>The number of the currently executing task.  Tasks are numbered 0 through 31.  A power-on task 0 will be executing the FORTH system software</w:t>
-            </w:r>
-            <w:bookmarkEnd w:id="81"/>
+            <w:bookmarkStart w:id="82" w:name="OLE_LINK6"/>
+            <w:r>
+              <w:t>The interval for pre-emptive multitasking, in clock cycles.  If INTERVAL = 0 then pre-emptive multitasking is off.</w:t>
+            </w:r>
             <w:bookmarkEnd w:id="82"/>
-          </w:p>
-        </w:tc>
-        <w:tc>
-          <w:tcPr>
-            <w:tcW w:w="1134" w:type="dxa"/>
-          </w:tcPr>
-          <w:p>
-            <w:pPr>
-              <w:spacing w:before="120" w:after="120"/>
-              <w:jc w:val="center"/>
-            </w:pPr>
-            <w:r>
-              <w:t>R</w:t>
-            </w:r>
-          </w:p>
-        </w:tc>
-        <w:tc>
-          <w:tcPr>
-            <w:tcW w:w="1276" w:type="dxa"/>
-          </w:tcPr>
-          <w:p>
-            <w:pPr>
-              <w:spacing w:before="120" w:after="120"/>
-              <w:jc w:val="right"/>
-              <w:rPr>
-                <w:rFonts w:ascii="Consolas" w:hAnsi="Consolas" w:cs="Consolas"/>
-              </w:rPr>
-            </w:pPr>
-            <w:r>
-              <w:rPr>
-                <w:rFonts w:ascii="Consolas" w:hAnsi="Consolas" w:cs="Consolas"/>
-              </w:rPr>
-              <w:t>0x03</w:t>
-            </w:r>
-            <w:r>
-              <w:rPr>
-                <w:rFonts w:ascii="Consolas" w:hAnsi="Consolas" w:cs="Consolas"/>
-              </w:rPr>
-              <w:t>F0</w:t>
-            </w:r>
-            <w:r>
-              <w:rPr>
-                <w:rFonts w:ascii="Consolas" w:hAnsi="Consolas" w:cs="Consolas"/>
-              </w:rPr>
-              <w:t>0</w:t>
-            </w:r>
-            <w:r>
-              <w:rPr>
-                <w:rFonts w:ascii="Consolas" w:hAnsi="Consolas" w:cs="Consolas"/>
-              </w:rPr>
-              <w:t>4</w:t>
-            </w:r>
-          </w:p>
-        </w:tc>
-        <w:tc>
-          <w:tcPr>
-            <w:tcW w:w="1134" w:type="dxa"/>
-          </w:tcPr>
-          <w:p>
-            <w:pPr>
-              <w:spacing w:before="120" w:after="120"/>
-              <w:jc w:val="right"/>
-              <w:rPr>
-                <w:rFonts w:ascii="Consolas" w:hAnsi="Consolas" w:cs="Consolas"/>
-              </w:rPr>
-            </w:pPr>
-            <w:r>
-              <w:rPr>
-                <w:rFonts w:ascii="Consolas" w:hAnsi="Consolas" w:cs="Consolas"/>
-              </w:rPr>
-              <w:t>258052</w:t>
-            </w:r>
-          </w:p>
-        </w:tc>
-      </w:tr>
-      <w:tr>
-        <w:tc>
-          <w:tcPr>
-            <w:tcW w:w="1844" w:type="dxa"/>
-          </w:tcPr>
-          <w:p>
-            <w:pPr>
-              <w:spacing w:before="120" w:after="120"/>
-            </w:pPr>
-            <w:r>
-              <w:t>INTERVAL</w:t>
-            </w:r>
-          </w:p>
-        </w:tc>
-        <w:tc>
-          <w:tcPr>
-            <w:tcW w:w="4785" w:type="dxa"/>
-          </w:tcPr>
-          <w:p>
-            <w:pPr>
-              <w:spacing w:before="120" w:after="120"/>
-            </w:pPr>
-            <w:bookmarkStart w:id="83" w:name="OLE_LINK6"/>
-            <w:r>
-              <w:t>The interval for pre-emptive multitasking, in clock cycles.  If INTERVAL = 0 then pre-emptive multitasking is off.</w:t>
-            </w:r>
-            <w:bookmarkEnd w:id="83"/>
           </w:p>
         </w:tc>
         <w:tc>
@@ -39456,7 +39465,7 @@
       <w:pPr>
         <w:pStyle w:val="Heading2"/>
       </w:pPr>
-      <w:bookmarkStart w:id="84" w:name="_Toc430290371"/>
+      <w:bookmarkStart w:id="83" w:name="_Toc430290371"/>
       <w:proofErr w:type="gramStart"/>
       <w:r>
         <w:t>11.2 .</w:t>
@@ -39465,7 +39474,7 @@
       <w:r>
         <w:t xml:space="preserve">  Task Control</w:t>
       </w:r>
-      <w:bookmarkEnd w:id="84"/>
+      <w:bookmarkEnd w:id="83"/>
     </w:p>
     <w:p>
       <w:r>
@@ -39841,7 +39850,7 @@
       <w:pPr>
         <w:pStyle w:val="Heading2"/>
       </w:pPr>
-      <w:bookmarkStart w:id="85" w:name="_Toc430290372"/>
+      <w:bookmarkStart w:id="84" w:name="_Toc430290372"/>
       <w:r>
         <w:lastRenderedPageBreak/>
         <w:t>11.3</w:t>
@@ -39860,7 +39869,7 @@
       <w:r>
         <w:t xml:space="preserve"> registers</w:t>
       </w:r>
-      <w:bookmarkEnd w:id="85"/>
+      <w:bookmarkEnd w:id="84"/>
     </w:p>
     <w:p>
       <w:r>
@@ -40245,7 +40254,7 @@
       <w:pPr>
         <w:pStyle w:val="Heading2"/>
       </w:pPr>
-      <w:bookmarkStart w:id="86" w:name="_Toc430290373"/>
+      <w:bookmarkStart w:id="85" w:name="_Toc430290373"/>
       <w:r>
         <w:t>11.4</w:t>
       </w:r>
@@ -40263,7 +40272,7 @@
       <w:r>
         <w:t xml:space="preserve"> registers</w:t>
       </w:r>
-      <w:bookmarkEnd w:id="86"/>
+      <w:bookmarkEnd w:id="85"/>
     </w:p>
     <w:p>
       <w:r>
@@ -40648,7 +40657,7 @@
       <w:pPr>
         <w:pStyle w:val="Heading2"/>
       </w:pPr>
-      <w:bookmarkStart w:id="87" w:name="_Toc430290374"/>
+      <w:bookmarkStart w:id="86" w:name="_Toc430290374"/>
       <w:r>
         <w:t>11.5</w:t>
       </w:r>
@@ -40660,7 +40669,7 @@
       <w:r>
         <w:t xml:space="preserve"> interrupts</w:t>
       </w:r>
-      <w:bookmarkEnd w:id="87"/>
+      <w:bookmarkEnd w:id="86"/>
     </w:p>
     <w:p>
       <w:r>
@@ -40679,7 +40688,7 @@
       <w:pPr>
         <w:pStyle w:val="Heading1"/>
       </w:pPr>
-      <w:bookmarkStart w:id="88" w:name="_Toc430290375"/>
+      <w:bookmarkStart w:id="87" w:name="_Toc430290375"/>
       <w:r>
         <w:lastRenderedPageBreak/>
         <w:t>12</w:t>
@@ -40693,7 +40702,7 @@
       <w:r>
         <w:t>ross-assembler</w:t>
       </w:r>
-      <w:bookmarkEnd w:id="88"/>
+      <w:bookmarkEnd w:id="87"/>
     </w:p>
     <w:p>
       <w:r>
@@ -41134,12 +41143,8 @@
             <w:pPr>
               <w:spacing w:before="120" w:after="120"/>
             </w:pPr>
-            <w:r>
-              <w:t xml:space="preserve">Note that +LOOP is only implemented to support positive </w:t>
-            </w:r>
-            <w:r>
-              <w:t>increments</w:t>
-            </w:r>
+            <w:bookmarkStart w:id="88" w:name="_GoBack"/>
+            <w:bookmarkEnd w:id="88"/>
           </w:p>
         </w:tc>
       </w:tr>
@@ -42692,7 +42697,7 @@
         <w:szCs w:val="20"/>
         <w:lang w:val="en-GB"/>
       </w:rPr>
-      <w:t>2</w:t>
+      <w:t>44</w:t>
     </w:r>
     <w:r>
       <w:rPr>
@@ -42754,7 +42759,7 @@
     <w:r>
       <w:rPr>
         <w:noProof/>
-        <w:lang w:val="en-GB" w:eastAsia="en-GB"/>
+        <w:lang w:val="en-NZ" w:eastAsia="en-NZ"/>
       </w:rPr>
       <mc:AlternateContent>
         <mc:Choice Requires="wps">
@@ -42853,7 +42858,7 @@
     <w:r>
       <w:rPr>
         <w:noProof/>
-        <w:lang w:val="en-GB" w:eastAsia="en-GB"/>
+        <w:lang w:val="en-NZ" w:eastAsia="en-NZ"/>
       </w:rPr>
       <mc:AlternateContent>
         <mc:Choice Requires="wps">
@@ -47996,7 +48001,7 @@
 </file>
 
 <file path=customXml/itemProps2.xml><?xml version="1.0" encoding="utf-8"?>
-<ds:datastoreItem xmlns:ds="http://schemas.openxmlformats.org/officeDocument/2006/customXml" ds:itemID="{FB00C72A-50AF-48CE-8FFE-19102D041806}">
+<ds:datastoreItem xmlns:ds="http://schemas.openxmlformats.org/officeDocument/2006/customXml" ds:itemID="{01C5BE76-F133-4487-A92C-DB7630693DCE}">
   <ds:schemaRefs>
     <ds:schemaRef ds:uri="http://schemas.openxmlformats.org/officeDocument/2006/bibliography"/>
   </ds:schemaRefs>

</xml_diff>

<commit_message>
Updated to documentation for Nexys4DDR
</commit_message>
<xml_diff>
--- a/Resources/N.I.G.E. Machine Datasheet.docx
+++ b/Resources/N.I.G.E. Machine Datasheet.docx
@@ -1,6 +1,6 @@
 
 <file path=word/document.xml><?xml version="1.0" encoding="utf-8"?>
-<w:document xmlns:wpc="http://schemas.microsoft.com/office/word/2010/wordprocessingCanvas" xmlns:cx="http://schemas.microsoft.com/office/drawing/2014/chartex" xmlns:cx1="http://schemas.microsoft.com/office/drawing/2015/9/8/chartex" xmlns:mc="http://schemas.openxmlformats.org/markup-compatibility/2006" xmlns:o="urn:schemas-microsoft-com:office:office" xmlns:r="http://schemas.openxmlformats.org/officeDocument/2006/relationships" xmlns:m="http://schemas.openxmlformats.org/officeDocument/2006/math" xmlns:v="urn:schemas-microsoft-com:vml" xmlns:wp14="http://schemas.microsoft.com/office/word/2010/wordprocessingDrawing" xmlns:wp="http://schemas.openxmlformats.org/drawingml/2006/wordprocessingDrawing" xmlns:w10="urn:schemas-microsoft-com:office:word" xmlns:w="http://schemas.openxmlformats.org/wordprocessingml/2006/main" xmlns:w14="http://schemas.microsoft.com/office/word/2010/wordml" xmlns:w15="http://schemas.microsoft.com/office/word/2012/wordml" xmlns:w16se="http://schemas.microsoft.com/office/word/2015/wordml/symex" xmlns:wpg="http://schemas.microsoft.com/office/word/2010/wordprocessingGroup" xmlns:wpi="http://schemas.microsoft.com/office/word/2010/wordprocessingInk" xmlns:wne="http://schemas.microsoft.com/office/word/2006/wordml" xmlns:wps="http://schemas.microsoft.com/office/word/2010/wordprocessingShape" mc:Ignorable="w14 w15 w16se wp14">
+<w:document xmlns:wpc="http://schemas.microsoft.com/office/word/2010/wordprocessingCanvas" xmlns:cx="http://schemas.microsoft.com/office/drawing/2014/chartex" xmlns:cx1="http://schemas.microsoft.com/office/drawing/2015/9/8/chartex" xmlns:cx2="http://schemas.microsoft.com/office/drawing/2015/10/21/chartex" xmlns:mc="http://schemas.openxmlformats.org/markup-compatibility/2006" xmlns:o="urn:schemas-microsoft-com:office:office" xmlns:r="http://schemas.openxmlformats.org/officeDocument/2006/relationships" xmlns:m="http://schemas.openxmlformats.org/officeDocument/2006/math" xmlns:v="urn:schemas-microsoft-com:vml" xmlns:wp14="http://schemas.microsoft.com/office/word/2010/wordprocessingDrawing" xmlns:wp="http://schemas.openxmlformats.org/drawingml/2006/wordprocessingDrawing" xmlns:w10="urn:schemas-microsoft-com:office:word" xmlns:w="http://schemas.openxmlformats.org/wordprocessingml/2006/main" xmlns:w14="http://schemas.microsoft.com/office/word/2010/wordml" xmlns:w15="http://schemas.microsoft.com/office/word/2012/wordml" xmlns:w16se="http://schemas.microsoft.com/office/word/2015/wordml/symex" xmlns:wpg="http://schemas.microsoft.com/office/word/2010/wordprocessingGroup" xmlns:wpi="http://schemas.microsoft.com/office/word/2010/wordprocessingInk" xmlns:wne="http://schemas.microsoft.com/office/word/2006/wordml" xmlns:wps="http://schemas.microsoft.com/office/word/2010/wordprocessingShape" mc:Ignorable="w14 w15 w16se wp14">
   <w:body>
     <w:p>
       <w:pPr>
@@ -16,7 +16,7 @@
         <mc:AlternateContent>
           <mc:Choice Requires="wps">
             <w:drawing>
-              <wp:anchor distT="0" distB="0" distL="114300" distR="114300" simplePos="0" relativeHeight="251659264" behindDoc="0" locked="0" layoutInCell="1" allowOverlap="1" wp14:anchorId="75DE9552" wp14:editId="77136D9C">
+              <wp:anchor distT="0" distB="0" distL="114300" distR="114300" simplePos="0" relativeHeight="251658752" behindDoc="0" locked="0" layoutInCell="1" allowOverlap="1" wp14:anchorId="076C39B4" wp14:editId="5DEE67B6">
                 <wp:simplePos x="0" y="0"/>
                 <wp:positionH relativeFrom="column">
                   <wp:posOffset>1905</wp:posOffset>
@@ -76,7 +76,7 @@
           </mc:Choice>
           <mc:Fallback>
             <w:pict>
-              <v:line w14:anchorId="48134EAF" id="Straight Connector 1" o:spid="_x0000_s1026" style="position:absolute;z-index:251659264;visibility:visible;mso-wrap-style:square;mso-width-percent:0;mso-height-percent:0;mso-wrap-distance-left:9pt;mso-wrap-distance-top:0;mso-wrap-distance-right:9pt;mso-wrap-distance-bottom:0;mso-position-horizontal:absolute;mso-position-horizontal-relative:text;mso-position-vertical:absolute;mso-position-vertical-relative:text;mso-width-percent:0;mso-height-percent:0;mso-width-relative:margin;mso-height-relative:margin" from=".15pt,-8.15pt" to="503.15pt,-8.15pt" o:gfxdata="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" strokecolor="#0070c0" strokeweight="2pt"/>
+              <v:line w14:anchorId="27FF8545" id="Straight Connector 1" o:spid="_x0000_s1026" style="position:absolute;z-index:251658752;visibility:visible;mso-wrap-style:square;mso-width-percent:0;mso-height-percent:0;mso-wrap-distance-left:9pt;mso-wrap-distance-top:0;mso-wrap-distance-right:9pt;mso-wrap-distance-bottom:0;mso-position-horizontal:absolute;mso-position-horizontal-relative:text;mso-position-vertical:absolute;mso-position-vertical-relative:text;mso-width-percent:0;mso-height-percent:0;mso-width-relative:margin;mso-height-relative:margin" from=".15pt,-8.15pt" to="503.15pt,-8.15pt" o:gfxdata="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" strokecolor="#0070c0" strokeweight="2pt"/>
             </w:pict>
           </mc:Fallback>
         </mc:AlternateContent>
@@ -108,7 +108,25 @@
         <w:rPr>
           <w:rFonts w:asciiTheme="minorHAnsi" w:hAnsiTheme="minorHAnsi" w:cstheme="minorHAnsi"/>
         </w:rPr>
-        <w:t>, the Digilent Nexys 4</w:t>
+        <w:t xml:space="preserve"> </w:t>
+      </w:r>
+      <w:r>
+        <w:rPr>
+          <w:rFonts w:asciiTheme="minorHAnsi" w:hAnsiTheme="minorHAnsi" w:cstheme="minorHAnsi"/>
+        </w:rPr>
+        <w:t>(</w:t>
+      </w:r>
+      <w:r>
+        <w:rPr>
+          <w:rFonts w:asciiTheme="minorHAnsi" w:hAnsiTheme="minorHAnsi" w:cstheme="minorHAnsi"/>
+        </w:rPr>
+        <w:t>Digilent Nexys 4</w:t>
+      </w:r>
+      <w:r>
+        <w:rPr>
+          <w:rFonts w:asciiTheme="minorHAnsi" w:hAnsiTheme="minorHAnsi" w:cstheme="minorHAnsi"/>
+        </w:rPr>
+        <w:t xml:space="preserve"> and Nexys 4 DDR)</w:t>
       </w:r>
     </w:p>
     <w:p>
@@ -567,7 +585,6 @@
         <w:jc w:val="left"/>
       </w:pPr>
       <w:r>
-        <w:lastRenderedPageBreak/>
         <w:t>Virtual interrupts</w:t>
       </w:r>
     </w:p>
@@ -830,7 +847,10 @@
         <w:t xml:space="preserve">256 </w:t>
       </w:r>
       <w:r>
-        <w:t>on screen colors , 12 bit color range</w:t>
+        <w:t>on screen colors</w:t>
+      </w:r>
+      <w:r>
+        <w:t>, 12 bit color range</w:t>
       </w:r>
     </w:p>
     <w:p>
@@ -5969,7 +5989,7 @@
         <w:t>code are Copyright (C) 2012-2016</w:t>
       </w:r>
       <w:r>
-        <w:t xml:space="preserve"> by Andrew Read and dual licensed.    (1) For commercial or proprietary use you must obtain a commercial license agreement with Andrew Richard Read (andrew81244@outlook.com)    (2) You can redistribute the N.I.G.E. Machine, its design and its source code and/or modify it under the terms of the GNU General Public License as published by the Free Software Foundation, either version 3 of the License, or (at your option) any later version.  The N.I.G.E Machine is distributed in the hope that it will be useful, but WITHOUT ANY WARRANTY; without even the implied warranty of MERCHANTABILITY or FITNESS FOR A PARTICULAR PURPOSE.  See the GNU General Public License for more details. You should have received a copy of the GNU General Public License along with this repository.  If not, see http://www.gnu.org/licenses</w:t>
+        <w:t xml:space="preserve"> by Andrew Read and dual licensed.    (1) For commercial or proprietary use you must obtain a commercial license agreement with Andrew Read (andrew81244@outlook.com)    (2) You can redistribute the N.I.G.E. Machine, its design and its source code and/or modify it under the terms of the GNU General Public License as published by the Free Software Foundation, either version 3 of the License, or (at your option) any later version.  The N.I.G.E Machine is distributed in the hope that it will be useful, but WITHOUT ANY WARRANTY; without even the implied warranty of MERCHANTABILITY or FITNESS FOR A PARTICULAR PURPOSE.  See the GNU General Public License for more details. You should have received a copy of the GNU General Public License along with this repository.  If not, see http://www.gnu.org/licenses</w:t>
       </w:r>
       <w:r>
         <w:br w:type="page"/>
@@ -6034,7 +6054,7 @@
           <w:lang w:val="en-NZ" w:eastAsia="en-NZ"/>
         </w:rPr>
         <w:drawing>
-          <wp:inline distT="0" distB="0" distL="0" distR="0" wp14:anchorId="24E965C6" wp14:editId="28F21188">
+          <wp:inline distT="0" distB="0" distL="0" distR="0" wp14:anchorId="6BE08A97" wp14:editId="2031B234">
             <wp:extent cx="6404610" cy="4803775"/>
             <wp:effectExtent l="0" t="0" r="0" b="0"/>
             <wp:docPr id="6" name="Picture 6"/>
@@ -6085,30 +6105,14 @@
       <w:r>
         <w:t xml:space="preserve">Figure </w:t>
       </w:r>
-      <w:r>
-        <w:fldChar w:fldCharType="begin"/>
-      </w:r>
-      <w:r>
-        <w:instrText xml:space="preserve"> SEQ Figure \* ARABI</w:instrText>
-      </w:r>
-      <w:r>
-        <w:instrText xml:space="preserve">C </w:instrText>
-      </w:r>
-      <w:r>
-        <w:fldChar w:fldCharType="separate"/>
-      </w:r>
-      <w:r>
-        <w:rPr>
-          <w:noProof/>
-        </w:rPr>
-        <w:t>1</w:t>
-      </w:r>
-      <w:r>
-        <w:rPr>
-          <w:noProof/>
-        </w:rPr>
-        <w:fldChar w:fldCharType="end"/>
-      </w:r>
+      <w:fldSimple w:instr=" SEQ Figure \* ARABIC ">
+        <w:r>
+          <w:rPr>
+            <w:noProof/>
+          </w:rPr>
+          <w:t>1</w:t>
+        </w:r>
+      </w:fldSimple>
       <w:bookmarkEnd w:id="2"/>
       <w:r>
         <w:t>.  The N.I.G.E. Machine system diagram</w:t>
@@ -6514,31 +6518,73 @@
       <w:r>
         <w:t>memory</w:t>
       </w:r>
-      <w:r>
-        <w:t xml:space="preserve"> ("PSDRAM")</w:t>
-      </w:r>
       <w:bookmarkEnd w:id="6"/>
     </w:p>
     <w:p>
       <w:r>
-        <w:t xml:space="preserve">External memory comprises 16MiB of storage within a separate </w:t>
-      </w:r>
-      <w:r>
-        <w:t>pseudo-static dynamic RAM (PS</w:t>
+        <w:t>External memory comprises 16MiB</w:t>
+      </w:r>
+      <w:r>
+        <w:t xml:space="preserve"> (Nexys 4)</w:t>
+      </w:r>
+      <w:r>
+        <w:t xml:space="preserve"> </w:t>
+      </w:r>
+      <w:r>
+        <w:t xml:space="preserve">/ 128MiB (Nexys 4 DDR) </w:t>
+      </w:r>
+      <w:r>
+        <w:t xml:space="preserve">of storage within a separate </w:t>
+      </w:r>
+      <w:r>
+        <w:t>dynamic RAM (“</w:t>
       </w:r>
       <w:r>
         <w:t>DRAM</w:t>
       </w:r>
       <w:r>
+        <w:t>”</w:t>
+      </w:r>
+      <w:r>
         <w:t>)</w:t>
       </w:r>
       <w:r>
-        <w:t xml:space="preserve"> module on the Nexys 4 development board. The CPU is able to load/store longwords, words and bytes to/from PSDRAM using the same machine language instructions as SRAM.  However the CPU is unable to execute code from PSDRAM.  </w:t>
+        <w:t xml:space="preserve"> module on the </w:t>
+      </w:r>
+      <w:r>
+        <w:t>development board. The CPU is able to load/store longw</w:t>
+      </w:r>
+      <w:r>
+        <w:t xml:space="preserve">ords, words and bytes to/from </w:t>
+      </w:r>
+      <w:r>
+        <w:t>DRAM using the same machine language instructions as SRAM.  However the CPU i</w:t>
+      </w:r>
+      <w:r>
+        <w:t xml:space="preserve">s unable to execute code from </w:t>
+      </w:r>
+      <w:r>
+        <w:t xml:space="preserve">DRAM.  </w:t>
       </w:r>
     </w:p>
     <w:p>
       <w:r>
-        <w:t>The PSDRAM memory space is byte addressed but word and longword access must be aligned.  The CPU stores words and longwords in big endian format.  CPU access to PSDRAM is mediated by the DMA controller that also mediates access by the VGA controller to the screen buffer.  As a result of this arrangement CPU access to PSDRAM is not deterministic.</w:t>
+        <w:t xml:space="preserve">The </w:t>
+      </w:r>
+      <w:r>
+        <w:t xml:space="preserve">DRAM memory space is byte addressed but word and longword access must be aligned.  The CPU stores words and longwords in big </w:t>
+      </w:r>
+      <w:r>
+        <w:t xml:space="preserve">endian format.  CPU access to </w:t>
+      </w:r>
+      <w:r>
+        <w:t>DRAM is mediated by the DMA controller that also mediates access by the VGA controller to the screen buffer.  As a result of t</w:t>
+      </w:r>
+      <w:r>
+        <w:t xml:space="preserve">his arrangement CPU access to </w:t>
+      </w:r>
+      <w:r>
+        <w:t>DRAM is not deterministic.</w:t>
       </w:r>
     </w:p>
     <w:p>
@@ -7082,8 +7128,8 @@
         <w:tblLook w:val="04A0" w:firstRow="1" w:lastRow="0" w:firstColumn="1" w:lastColumn="0" w:noHBand="0" w:noVBand="1"/>
       </w:tblPr>
       <w:tblGrid>
-        <w:gridCol w:w="4418"/>
-        <w:gridCol w:w="5551"/>
+        <w:gridCol w:w="4417"/>
+        <w:gridCol w:w="5552"/>
       </w:tblGrid>
       <w:tr>
         <w:tc>
@@ -7126,7 +7172,7 @@
               <w:rPr>
                 <w:b/>
               </w:rPr>
-              <w:t>v4.0</w:t>
+              <w:t>main_branch</w:t>
             </w:r>
           </w:p>
         </w:tc>
@@ -7157,6 +7203,9 @@
             <w:r>
               <w:t>Digilent Nexys 4</w:t>
             </w:r>
+            <w:r>
+              <w:t>, Nexys 4 DDR</w:t>
+            </w:r>
           </w:p>
         </w:tc>
       </w:tr>
@@ -7430,7 +7479,10 @@
               <w:spacing w:before="120" w:after="120"/>
             </w:pPr>
             <w:r>
-              <w:t>External PSDRAM memory</w:t>
+              <w:t xml:space="preserve">External </w:t>
+            </w:r>
+            <w:r>
+              <w:t>DRAM memory</w:t>
             </w:r>
           </w:p>
         </w:tc>
@@ -7444,8 +7496,22 @@
               <w:jc w:val="left"/>
             </w:pPr>
             <w:r>
-              <w:t>16 MiB</w:t>
-            </w:r>
+              <w:t xml:space="preserve">16 </w:t>
+            </w:r>
+            <w:r>
+              <w:t xml:space="preserve">MiB (Nexys 4) </w:t>
+            </w:r>
+            <w:r>
+              <w:t xml:space="preserve">/ 128 </w:t>
+            </w:r>
+            <w:r>
+              <w:t>MiB</w:t>
+            </w:r>
+            <w:r>
+              <w:t xml:space="preserve"> (Nexys 4 DDR)</w:t>
+            </w:r>
+            <w:bookmarkStart w:id="15" w:name="_GoBack"/>
+            <w:bookmarkEnd w:id="15"/>
           </w:p>
         </w:tc>
       </w:tr>
@@ -7661,7 +7727,7 @@
       <w:r>
         <w:br w:type="page"/>
       </w:r>
-      <w:bookmarkStart w:id="15" w:name="_Toc430290320"/>
+      <w:bookmarkStart w:id="16" w:name="_Toc430290320"/>
       <w:r>
         <w:lastRenderedPageBreak/>
         <w:t>3.</w:t>
@@ -7676,14 +7742,14 @@
         <w:t>set</w:t>
       </w:r>
       <w:bookmarkEnd w:id="0"/>
-      <w:bookmarkEnd w:id="15"/>
+      <w:bookmarkEnd w:id="16"/>
     </w:p>
     <w:p/>
     <w:p>
       <w:pPr>
         <w:pStyle w:val="Heading2"/>
       </w:pPr>
-      <w:bookmarkStart w:id="16" w:name="_Toc430290321"/>
+      <w:bookmarkStart w:id="17" w:name="_Toc430290321"/>
       <w:r>
         <w:t>3.1</w:t>
       </w:r>
@@ -7699,7 +7765,7 @@
       <w:r>
         <w:t xml:space="preserve"> encoding</w:t>
       </w:r>
-      <w:bookmarkEnd w:id="16"/>
+      <w:bookmarkEnd w:id="17"/>
     </w:p>
     <w:p>
       <w:pPr>
@@ -8085,14 +8151,27 @@
       <w:r>
         <w:t xml:space="preserve">Figure </w:t>
       </w:r>
-      <w:fldSimple w:instr=" SEQ Figure \* ARABIC ">
-        <w:r>
-          <w:rPr>
-            <w:noProof/>
-          </w:rPr>
-          <w:t>2</w:t>
-        </w:r>
-      </w:fldSimple>
+      <w:r>
+        <w:fldChar w:fldCharType="begin"/>
+      </w:r>
+      <w:r>
+        <w:instrText xml:space="preserve"> SEQ Figure \* ARABIC </w:instrText>
+      </w:r>
+      <w:r>
+        <w:fldChar w:fldCharType="separate"/>
+      </w:r>
+      <w:r>
+        <w:rPr>
+          <w:noProof/>
+        </w:rPr>
+        <w:t>2</w:t>
+      </w:r>
+      <w:r>
+        <w:rPr>
+          <w:noProof/>
+        </w:rPr>
+        <w:fldChar w:fldCharType="end"/>
+      </w:r>
       <w:r>
         <w:t>: instruction encoding</w:t>
       </w:r>
@@ -8611,14 +8690,27 @@
       <w:r>
         <w:t xml:space="preserve">Figure </w:t>
       </w:r>
-      <w:fldSimple w:instr=" SEQ Figure \* ARABIC ">
-        <w:r>
-          <w:rPr>
-            <w:noProof/>
-          </w:rPr>
-          <w:t>3</w:t>
-        </w:r>
-      </w:fldSimple>
+      <w:r>
+        <w:fldChar w:fldCharType="begin"/>
+      </w:r>
+      <w:r>
+        <w:instrText xml:space="preserve"> SEQ Figure \* ARABIC </w:instrText>
+      </w:r>
+      <w:r>
+        <w:fldChar w:fldCharType="separate"/>
+      </w:r>
+      <w:r>
+        <w:rPr>
+          <w:noProof/>
+        </w:rPr>
+        <w:t>3</w:t>
+      </w:r>
+      <w:r>
+        <w:rPr>
+          <w:noProof/>
+        </w:rPr>
+        <w:fldChar w:fldCharType="end"/>
+      </w:r>
       <w:r>
         <w:t>: multi-byte instructions with literal data</w:t>
       </w:r>
@@ -8642,7 +8734,7 @@
       <w:pPr>
         <w:pStyle w:val="Heading2"/>
       </w:pPr>
-      <w:bookmarkStart w:id="17" w:name="_Toc430290322"/>
+      <w:bookmarkStart w:id="18" w:name="_Toc430290322"/>
       <w:r>
         <w:lastRenderedPageBreak/>
         <w:t>3.2</w:t>
@@ -8653,7 +8745,7 @@
       <w:r>
         <w:t xml:space="preserve"> Instruction set summary</w:t>
       </w:r>
-      <w:bookmarkEnd w:id="17"/>
+      <w:bookmarkEnd w:id="18"/>
     </w:p>
     <w:p/>
     <w:tbl>
@@ -10647,8 +10739,6 @@
             <w:r>
               <w:t>)</w:t>
             </w:r>
-            <w:bookmarkStart w:id="18" w:name="_GoBack"/>
-            <w:bookmarkEnd w:id="18"/>
           </w:p>
         </w:tc>
         <w:tc>
@@ -20110,7 +20200,6 @@
               <w:spacing w:before="60" w:after="60"/>
             </w:pPr>
             <w:r>
-              <w:lastRenderedPageBreak/>
               <w:t>SPICONTROL</w:t>
             </w:r>
           </w:p>
@@ -24368,7 +24457,6 @@
               <w:contextualSpacing/>
             </w:pPr>
             <w:r>
-              <w:lastRenderedPageBreak/>
               <w:t>!</w:t>
             </w:r>
           </w:p>
@@ -24939,7 +25027,6 @@
               <w:contextualSpacing/>
             </w:pPr>
             <w:r>
-              <w:lastRenderedPageBreak/>
               <w:t>&gt;NUMBER</w:t>
             </w:r>
           </w:p>
@@ -25510,7 +25597,6 @@
               <w:contextualSpacing/>
             </w:pPr>
             <w:r>
-              <w:lastRenderedPageBreak/>
               <w:t>ELSE</w:t>
             </w:r>
           </w:p>
@@ -26081,7 +26167,6 @@
               <w:contextualSpacing/>
             </w:pPr>
             <w:r>
-              <w:lastRenderedPageBreak/>
               <w:t>RECURSE</w:t>
             </w:r>
           </w:p>
@@ -26601,7 +26686,6 @@
         <w:pStyle w:val="Heading2"/>
       </w:pPr>
       <w:r>
-        <w:lastRenderedPageBreak/>
         <w:br w:type="page"/>
       </w:r>
     </w:p>
@@ -27156,7 +27240,6 @@
           </w:tcPr>
           <w:p>
             <w:r>
-              <w:lastRenderedPageBreak/>
               <w:t>.(</w:t>
             </w:r>
           </w:p>
@@ -27292,7 +27375,6 @@
           </w:tcPr>
           <w:p>
             <w:r>
-              <w:lastRenderedPageBreak/>
               <w:t>CASE</w:t>
             </w:r>
           </w:p>
@@ -27428,7 +27510,6 @@
           </w:tcPr>
           <w:p>
             <w:r>
-              <w:lastRenderedPageBreak/>
               <w:t>MARKER</w:t>
             </w:r>
           </w:p>
@@ -27549,7 +27630,6 @@
           </w:tcPr>
           <w:p>
             <w:r>
-              <w:lastRenderedPageBreak/>
               <w:t>TRUE</w:t>
             </w:r>
           </w:p>
@@ -28044,7 +28124,6 @@
           </w:tcPr>
           <w:p>
             <w:r>
-              <w:lastRenderedPageBreak/>
               <w:t>CLOSE-FILE</w:t>
             </w:r>
           </w:p>
@@ -28120,7 +28199,6 @@
           </w:tcPr>
           <w:p>
             <w:r>
-              <w:lastRenderedPageBreak/>
               <w:t>OPEN-FILE</w:t>
             </w:r>
           </w:p>
@@ -28196,7 +28274,6 @@
           </w:tcPr>
           <w:p>
             <w:r>
-              <w:lastRenderedPageBreak/>
               <w:t>REPOSITION-FILE</w:t>
             </w:r>
           </w:p>
@@ -28272,7 +28349,6 @@
           </w:tcPr>
           <w:p>
             <w:r>
-              <w:lastRenderedPageBreak/>
               <w:t>FLUSH-FILE</w:t>
             </w:r>
           </w:p>
@@ -28395,7 +28471,6 @@
           </w:tcPr>
           <w:p>
             <w:r>
-              <w:lastRenderedPageBreak/>
               <w:t>ALLOCATE</w:t>
             </w:r>
           </w:p>
@@ -28659,7 +28734,6 @@
           </w:tcPr>
           <w:p>
             <w:r>
-              <w:lastRenderedPageBreak/>
               <w:t>DEFINITIONS</w:t>
             </w:r>
           </w:p>
@@ -28735,7 +28809,6 @@
           </w:tcPr>
           <w:p>
             <w:r>
-              <w:lastRenderedPageBreak/>
               <w:t>SEARCH-WORDLIST</w:t>
             </w:r>
           </w:p>
@@ -28813,7 +28886,6 @@
         </w:sectPr>
       </w:pPr>
       <w:r>
-        <w:lastRenderedPageBreak/>
         <w:br/>
       </w:r>
     </w:p>
@@ -28830,7 +28902,6 @@
         </w:sectPr>
       </w:pPr>
       <w:r>
-        <w:lastRenderedPageBreak/>
         <w:br w:type="page"/>
       </w:r>
     </w:p>
@@ -40847,7 +40918,7 @@
 </file>
 
 <file path=word/endnotes.xml><?xml version="1.0" encoding="utf-8"?>
-<w:endnotes xmlns:wpc="http://schemas.microsoft.com/office/word/2010/wordprocessingCanvas" xmlns:cx="http://schemas.microsoft.com/office/drawing/2014/chartex" xmlns:cx1="http://schemas.microsoft.com/office/drawing/2015/9/8/chartex" xmlns:mc="http://schemas.openxmlformats.org/markup-compatibility/2006" xmlns:o="urn:schemas-microsoft-com:office:office" xmlns:r="http://schemas.openxmlformats.org/officeDocument/2006/relationships" xmlns:m="http://schemas.openxmlformats.org/officeDocument/2006/math" xmlns:v="urn:schemas-microsoft-com:vml" xmlns:wp14="http://schemas.microsoft.com/office/word/2010/wordprocessingDrawing" xmlns:wp="http://schemas.openxmlformats.org/drawingml/2006/wordprocessingDrawing" xmlns:w10="urn:schemas-microsoft-com:office:word" xmlns:w="http://schemas.openxmlformats.org/wordprocessingml/2006/main" xmlns:w14="http://schemas.microsoft.com/office/word/2010/wordml" xmlns:w15="http://schemas.microsoft.com/office/word/2012/wordml" xmlns:w16se="http://schemas.microsoft.com/office/word/2015/wordml/symex" xmlns:wpg="http://schemas.microsoft.com/office/word/2010/wordprocessingGroup" xmlns:wpi="http://schemas.microsoft.com/office/word/2010/wordprocessingInk" xmlns:wne="http://schemas.microsoft.com/office/word/2006/wordml" xmlns:wps="http://schemas.microsoft.com/office/word/2010/wordprocessingShape" mc:Ignorable="w14 w15 w16se wp14">
+<w:endnotes xmlns:wpc="http://schemas.microsoft.com/office/word/2010/wordprocessingCanvas" xmlns:cx="http://schemas.microsoft.com/office/drawing/2014/chartex" xmlns:cx1="http://schemas.microsoft.com/office/drawing/2015/9/8/chartex" xmlns:cx2="http://schemas.microsoft.com/office/drawing/2015/10/21/chartex" xmlns:mc="http://schemas.openxmlformats.org/markup-compatibility/2006" xmlns:o="urn:schemas-microsoft-com:office:office" xmlns:r="http://schemas.openxmlformats.org/officeDocument/2006/relationships" xmlns:m="http://schemas.openxmlformats.org/officeDocument/2006/math" xmlns:v="urn:schemas-microsoft-com:vml" xmlns:wp14="http://schemas.microsoft.com/office/word/2010/wordprocessingDrawing" xmlns:wp="http://schemas.openxmlformats.org/drawingml/2006/wordprocessingDrawing" xmlns:w10="urn:schemas-microsoft-com:office:word" xmlns:w="http://schemas.openxmlformats.org/wordprocessingml/2006/main" xmlns:w14="http://schemas.microsoft.com/office/word/2010/wordml" xmlns:w15="http://schemas.microsoft.com/office/word/2012/wordml" xmlns:w16se="http://schemas.microsoft.com/office/word/2015/wordml/symex" xmlns:wpg="http://schemas.microsoft.com/office/word/2010/wordprocessingGroup" xmlns:wpi="http://schemas.microsoft.com/office/word/2010/wordprocessingInk" xmlns:wne="http://schemas.microsoft.com/office/word/2006/wordml" xmlns:wps="http://schemas.microsoft.com/office/word/2010/wordprocessingShape" mc:Ignorable="w14 w15 w16se wp14">
   <w:endnote w:type="separator" w:id="-1">
     <w:p>
       <w:r>
@@ -40868,7 +40939,7 @@
 </file>
 
 <file path=word/footer1.xml><?xml version="1.0" encoding="utf-8"?>
-<w:ftr xmlns:wpc="http://schemas.microsoft.com/office/word/2010/wordprocessingCanvas" xmlns:cx="http://schemas.microsoft.com/office/drawing/2014/chartex" xmlns:cx1="http://schemas.microsoft.com/office/drawing/2015/9/8/chartex" xmlns:mc="http://schemas.openxmlformats.org/markup-compatibility/2006" xmlns:o="urn:schemas-microsoft-com:office:office" xmlns:r="http://schemas.openxmlformats.org/officeDocument/2006/relationships" xmlns:m="http://schemas.openxmlformats.org/officeDocument/2006/math" xmlns:v="urn:schemas-microsoft-com:vml" xmlns:wp14="http://schemas.microsoft.com/office/word/2010/wordprocessingDrawing" xmlns:wp="http://schemas.openxmlformats.org/drawingml/2006/wordprocessingDrawing" xmlns:w10="urn:schemas-microsoft-com:office:word" xmlns:w="http://schemas.openxmlformats.org/wordprocessingml/2006/main" xmlns:w14="http://schemas.microsoft.com/office/word/2010/wordml" xmlns:w15="http://schemas.microsoft.com/office/word/2012/wordml" xmlns:w16se="http://schemas.microsoft.com/office/word/2015/wordml/symex" xmlns:wpg="http://schemas.microsoft.com/office/word/2010/wordprocessingGroup" xmlns:wpi="http://schemas.microsoft.com/office/word/2010/wordprocessingInk" xmlns:wne="http://schemas.microsoft.com/office/word/2006/wordml" xmlns:wps="http://schemas.microsoft.com/office/word/2010/wordprocessingShape" mc:Ignorable="w14 w15 w16se wp14">
+<w:ftr xmlns:wpc="http://schemas.microsoft.com/office/word/2010/wordprocessingCanvas" xmlns:cx="http://schemas.microsoft.com/office/drawing/2014/chartex" xmlns:cx1="http://schemas.microsoft.com/office/drawing/2015/9/8/chartex" xmlns:cx2="http://schemas.microsoft.com/office/drawing/2015/10/21/chartex" xmlns:mc="http://schemas.openxmlformats.org/markup-compatibility/2006" xmlns:o="urn:schemas-microsoft-com:office:office" xmlns:r="http://schemas.openxmlformats.org/officeDocument/2006/relationships" xmlns:m="http://schemas.openxmlformats.org/officeDocument/2006/math" xmlns:v="urn:schemas-microsoft-com:vml" xmlns:wp14="http://schemas.microsoft.com/office/word/2010/wordprocessingDrawing" xmlns:wp="http://schemas.openxmlformats.org/drawingml/2006/wordprocessingDrawing" xmlns:w10="urn:schemas-microsoft-com:office:word" xmlns:w="http://schemas.openxmlformats.org/wordprocessingml/2006/main" xmlns:w14="http://schemas.microsoft.com/office/word/2010/wordml" xmlns:w15="http://schemas.microsoft.com/office/word/2012/wordml" xmlns:w16se="http://schemas.microsoft.com/office/word/2015/wordml/symex" xmlns:wpg="http://schemas.microsoft.com/office/word/2010/wordprocessingGroup" xmlns:wpi="http://schemas.microsoft.com/office/word/2010/wordprocessingInk" xmlns:wne="http://schemas.microsoft.com/office/word/2006/wordml" xmlns:wps="http://schemas.microsoft.com/office/word/2010/wordprocessingShape" mc:Ignorable="w14 w15 w16se wp14">
   <w:p>
     <w:pPr>
       <w:pStyle w:val="Footer"/>
@@ -40884,7 +40955,7 @@
 </file>
 
 <file path=word/footer2.xml><?xml version="1.0" encoding="utf-8"?>
-<w:ftr xmlns:wpc="http://schemas.microsoft.com/office/word/2010/wordprocessingCanvas" xmlns:cx="http://schemas.microsoft.com/office/drawing/2014/chartex" xmlns:cx1="http://schemas.microsoft.com/office/drawing/2015/9/8/chartex" xmlns:mc="http://schemas.openxmlformats.org/markup-compatibility/2006" xmlns:o="urn:schemas-microsoft-com:office:office" xmlns:r="http://schemas.openxmlformats.org/officeDocument/2006/relationships" xmlns:m="http://schemas.openxmlformats.org/officeDocument/2006/math" xmlns:v="urn:schemas-microsoft-com:vml" xmlns:wp14="http://schemas.microsoft.com/office/word/2010/wordprocessingDrawing" xmlns:wp="http://schemas.openxmlformats.org/drawingml/2006/wordprocessingDrawing" xmlns:w10="urn:schemas-microsoft-com:office:word" xmlns:w="http://schemas.openxmlformats.org/wordprocessingml/2006/main" xmlns:w14="http://schemas.microsoft.com/office/word/2010/wordml" xmlns:w15="http://schemas.microsoft.com/office/word/2012/wordml" xmlns:w16se="http://schemas.microsoft.com/office/word/2015/wordml/symex" xmlns:wpg="http://schemas.microsoft.com/office/word/2010/wordprocessingGroup" xmlns:wpi="http://schemas.microsoft.com/office/word/2010/wordprocessingInk" xmlns:wne="http://schemas.microsoft.com/office/word/2006/wordml" xmlns:wps="http://schemas.microsoft.com/office/word/2010/wordprocessingShape" mc:Ignorable="w14 w15 w16se wp14">
+<w:ftr xmlns:wpc="http://schemas.microsoft.com/office/word/2010/wordprocessingCanvas" xmlns:cx="http://schemas.microsoft.com/office/drawing/2014/chartex" xmlns:cx1="http://schemas.microsoft.com/office/drawing/2015/9/8/chartex" xmlns:cx2="http://schemas.microsoft.com/office/drawing/2015/10/21/chartex" xmlns:mc="http://schemas.openxmlformats.org/markup-compatibility/2006" xmlns:o="urn:schemas-microsoft-com:office:office" xmlns:r="http://schemas.openxmlformats.org/officeDocument/2006/relationships" xmlns:m="http://schemas.openxmlformats.org/officeDocument/2006/math" xmlns:v="urn:schemas-microsoft-com:vml" xmlns:wp14="http://schemas.microsoft.com/office/word/2010/wordprocessingDrawing" xmlns:wp="http://schemas.openxmlformats.org/drawingml/2006/wordprocessingDrawing" xmlns:w10="urn:schemas-microsoft-com:office:word" xmlns:w="http://schemas.openxmlformats.org/wordprocessingml/2006/main" xmlns:w14="http://schemas.microsoft.com/office/word/2010/wordml" xmlns:w15="http://schemas.microsoft.com/office/word/2012/wordml" xmlns:w16se="http://schemas.microsoft.com/office/word/2015/wordml/symex" xmlns:wpg="http://schemas.microsoft.com/office/word/2010/wordprocessingGroup" xmlns:wpi="http://schemas.microsoft.com/office/word/2010/wordprocessingInk" xmlns:wne="http://schemas.microsoft.com/office/word/2006/wordml" xmlns:wps="http://schemas.microsoft.com/office/word/2010/wordprocessingShape" mc:Ignorable="w14 w15 w16se wp14">
   <w:p>
     <w:pPr>
       <w:pStyle w:val="Footer"/>
@@ -40894,7 +40965,7 @@
 </file>
 
 <file path=word/footnotes.xml><?xml version="1.0" encoding="utf-8"?>
-<w:footnotes xmlns:wpc="http://schemas.microsoft.com/office/word/2010/wordprocessingCanvas" xmlns:cx="http://schemas.microsoft.com/office/drawing/2014/chartex" xmlns:cx1="http://schemas.microsoft.com/office/drawing/2015/9/8/chartex" xmlns:mc="http://schemas.openxmlformats.org/markup-compatibility/2006" xmlns:o="urn:schemas-microsoft-com:office:office" xmlns:r="http://schemas.openxmlformats.org/officeDocument/2006/relationships" xmlns:m="http://schemas.openxmlformats.org/officeDocument/2006/math" xmlns:v="urn:schemas-microsoft-com:vml" xmlns:wp14="http://schemas.microsoft.com/office/word/2010/wordprocessingDrawing" xmlns:wp="http://schemas.openxmlformats.org/drawingml/2006/wordprocessingDrawing" xmlns:w10="urn:schemas-microsoft-com:office:word" xmlns:w="http://schemas.openxmlformats.org/wordprocessingml/2006/main" xmlns:w14="http://schemas.microsoft.com/office/word/2010/wordml" xmlns:w15="http://schemas.microsoft.com/office/word/2012/wordml" xmlns:w16se="http://schemas.microsoft.com/office/word/2015/wordml/symex" xmlns:wpg="http://schemas.microsoft.com/office/word/2010/wordprocessingGroup" xmlns:wpi="http://schemas.microsoft.com/office/word/2010/wordprocessingInk" xmlns:wne="http://schemas.microsoft.com/office/word/2006/wordml" xmlns:wps="http://schemas.microsoft.com/office/word/2010/wordprocessingShape" mc:Ignorable="w14 w15 w16se wp14">
+<w:footnotes xmlns:wpc="http://schemas.microsoft.com/office/word/2010/wordprocessingCanvas" xmlns:cx="http://schemas.microsoft.com/office/drawing/2014/chartex" xmlns:cx1="http://schemas.microsoft.com/office/drawing/2015/9/8/chartex" xmlns:cx2="http://schemas.microsoft.com/office/drawing/2015/10/21/chartex" xmlns:mc="http://schemas.openxmlformats.org/markup-compatibility/2006" xmlns:o="urn:schemas-microsoft-com:office:office" xmlns:r="http://schemas.openxmlformats.org/officeDocument/2006/relationships" xmlns:m="http://schemas.openxmlformats.org/officeDocument/2006/math" xmlns:v="urn:schemas-microsoft-com:vml" xmlns:wp14="http://schemas.microsoft.com/office/word/2010/wordprocessingDrawing" xmlns:wp="http://schemas.openxmlformats.org/drawingml/2006/wordprocessingDrawing" xmlns:w10="urn:schemas-microsoft-com:office:word" xmlns:w="http://schemas.openxmlformats.org/wordprocessingml/2006/main" xmlns:w14="http://schemas.microsoft.com/office/word/2010/wordml" xmlns:w15="http://schemas.microsoft.com/office/word/2012/wordml" xmlns:w16se="http://schemas.microsoft.com/office/word/2015/wordml/symex" xmlns:wpg="http://schemas.microsoft.com/office/word/2010/wordprocessingGroup" xmlns:wpi="http://schemas.microsoft.com/office/word/2010/wordprocessingInk" xmlns:wne="http://schemas.microsoft.com/office/word/2006/wordml" xmlns:wps="http://schemas.microsoft.com/office/word/2010/wordprocessingShape" mc:Ignorable="w14 w15 w16se wp14">
   <w:footnote w:type="separator" w:id="-1">
     <w:p>
       <w:r>
@@ -40934,7 +41005,7 @@
 </file>
 
 <file path=word/header1.xml><?xml version="1.0" encoding="utf-8"?>
-<w:hdr xmlns:wpc="http://schemas.microsoft.com/office/word/2010/wordprocessingCanvas" xmlns:cx="http://schemas.microsoft.com/office/drawing/2014/chartex" xmlns:cx1="http://schemas.microsoft.com/office/drawing/2015/9/8/chartex" xmlns:mc="http://schemas.openxmlformats.org/markup-compatibility/2006" xmlns:o="urn:schemas-microsoft-com:office:office" xmlns:r="http://schemas.openxmlformats.org/officeDocument/2006/relationships" xmlns:m="http://schemas.openxmlformats.org/officeDocument/2006/math" xmlns:v="urn:schemas-microsoft-com:vml" xmlns:wp14="http://schemas.microsoft.com/office/word/2010/wordprocessingDrawing" xmlns:wp="http://schemas.openxmlformats.org/drawingml/2006/wordprocessingDrawing" xmlns:w10="urn:schemas-microsoft-com:office:word" xmlns:w="http://schemas.openxmlformats.org/wordprocessingml/2006/main" xmlns:w14="http://schemas.microsoft.com/office/word/2010/wordml" xmlns:w15="http://schemas.microsoft.com/office/word/2012/wordml" xmlns:w16se="http://schemas.microsoft.com/office/word/2015/wordml/symex" xmlns:wpg="http://schemas.microsoft.com/office/word/2010/wordprocessingGroup" xmlns:wpi="http://schemas.microsoft.com/office/word/2010/wordprocessingInk" xmlns:wne="http://schemas.microsoft.com/office/word/2006/wordml" xmlns:wps="http://schemas.microsoft.com/office/word/2010/wordprocessingShape" mc:Ignorable="w14 w15 w16se wp14">
+<w:hdr xmlns:wpc="http://schemas.microsoft.com/office/word/2010/wordprocessingCanvas" xmlns:cx="http://schemas.microsoft.com/office/drawing/2014/chartex" xmlns:cx1="http://schemas.microsoft.com/office/drawing/2015/9/8/chartex" xmlns:cx2="http://schemas.microsoft.com/office/drawing/2015/10/21/chartex" xmlns:mc="http://schemas.openxmlformats.org/markup-compatibility/2006" xmlns:o="urn:schemas-microsoft-com:office:office" xmlns:r="http://schemas.openxmlformats.org/officeDocument/2006/relationships" xmlns:m="http://schemas.openxmlformats.org/officeDocument/2006/math" xmlns:v="urn:schemas-microsoft-com:vml" xmlns:wp14="http://schemas.microsoft.com/office/word/2010/wordprocessingDrawing" xmlns:wp="http://schemas.openxmlformats.org/drawingml/2006/wordprocessingDrawing" xmlns:w10="urn:schemas-microsoft-com:office:word" xmlns:w="http://schemas.openxmlformats.org/wordprocessingml/2006/main" xmlns:w14="http://schemas.microsoft.com/office/word/2010/wordml" xmlns:w15="http://schemas.microsoft.com/office/word/2012/wordml" xmlns:w16se="http://schemas.microsoft.com/office/word/2015/wordml/symex" xmlns:wpg="http://schemas.microsoft.com/office/word/2010/wordprocessingGroup" xmlns:wpi="http://schemas.microsoft.com/office/word/2010/wordprocessingInk" xmlns:wne="http://schemas.microsoft.com/office/word/2006/wordml" xmlns:wps="http://schemas.microsoft.com/office/word/2010/wordprocessingShape" mc:Ignorable="w14 w15 w16se wp14">
   <w:p>
     <w:pPr>
       <w:pStyle w:val="Header"/>
@@ -40960,7 +41031,17 @@
         <w:szCs w:val="20"/>
         <w:lang w:val="en-GB"/>
       </w:rPr>
-      <w:t>February 2016</w:t>
+      <w:t>June</w:t>
+    </w:r>
+    <w:r>
+      <w:rPr>
+        <w:rFonts w:ascii="Arial" w:hAnsi="Arial" w:cs="Arial"/>
+        <w:i/>
+        <w:sz w:val="20"/>
+        <w:szCs w:val="20"/>
+        <w:lang w:val="en-GB"/>
+      </w:rPr>
+      <w:t xml:space="preserve"> 2016</w:t>
     </w:r>
   </w:p>
   <w:p>
@@ -41017,7 +41098,7 @@
 </file>
 
 <file path=word/header2.xml><?xml version="1.0" encoding="utf-8"?>
-<w:hdr xmlns:wpc="http://schemas.microsoft.com/office/word/2010/wordprocessingCanvas" xmlns:cx="http://schemas.microsoft.com/office/drawing/2014/chartex" xmlns:cx1="http://schemas.microsoft.com/office/drawing/2015/9/8/chartex" xmlns:mc="http://schemas.openxmlformats.org/markup-compatibility/2006" xmlns:o="urn:schemas-microsoft-com:office:office" xmlns:r="http://schemas.openxmlformats.org/officeDocument/2006/relationships" xmlns:m="http://schemas.openxmlformats.org/officeDocument/2006/math" xmlns:v="urn:schemas-microsoft-com:vml" xmlns:wp14="http://schemas.microsoft.com/office/word/2010/wordprocessingDrawing" xmlns:wp="http://schemas.openxmlformats.org/drawingml/2006/wordprocessingDrawing" xmlns:w10="urn:schemas-microsoft-com:office:word" xmlns:w="http://schemas.openxmlformats.org/wordprocessingml/2006/main" xmlns:w14="http://schemas.microsoft.com/office/word/2010/wordml" xmlns:w15="http://schemas.microsoft.com/office/word/2012/wordml" xmlns:w16se="http://schemas.microsoft.com/office/word/2015/wordml/symex" xmlns:wpg="http://schemas.microsoft.com/office/word/2010/wordprocessingGroup" xmlns:wpi="http://schemas.microsoft.com/office/word/2010/wordprocessingInk" xmlns:wne="http://schemas.microsoft.com/office/word/2006/wordml" xmlns:wps="http://schemas.microsoft.com/office/word/2010/wordprocessingShape" mc:Ignorable="w14 w15 w16se wp14">
+<w:hdr xmlns:wpc="http://schemas.microsoft.com/office/word/2010/wordprocessingCanvas" xmlns:cx="http://schemas.microsoft.com/office/drawing/2014/chartex" xmlns:cx1="http://schemas.microsoft.com/office/drawing/2015/9/8/chartex" xmlns:cx2="http://schemas.microsoft.com/office/drawing/2015/10/21/chartex" xmlns:mc="http://schemas.openxmlformats.org/markup-compatibility/2006" xmlns:o="urn:schemas-microsoft-com:office:office" xmlns:r="http://schemas.openxmlformats.org/officeDocument/2006/relationships" xmlns:m="http://schemas.openxmlformats.org/officeDocument/2006/math" xmlns:v="urn:schemas-microsoft-com:vml" xmlns:wp14="http://schemas.microsoft.com/office/word/2010/wordprocessingDrawing" xmlns:wp="http://schemas.openxmlformats.org/drawingml/2006/wordprocessingDrawing" xmlns:w10="urn:schemas-microsoft-com:office:word" xmlns:w="http://schemas.openxmlformats.org/wordprocessingml/2006/main" xmlns:w14="http://schemas.microsoft.com/office/word/2010/wordml" xmlns:w15="http://schemas.microsoft.com/office/word/2012/wordml" xmlns:w16se="http://schemas.microsoft.com/office/word/2015/wordml/symex" xmlns:wpg="http://schemas.microsoft.com/office/word/2010/wordprocessingGroup" xmlns:wpi="http://schemas.microsoft.com/office/word/2010/wordprocessingInk" xmlns:wne="http://schemas.microsoft.com/office/word/2006/wordml" xmlns:wps="http://schemas.microsoft.com/office/word/2010/wordprocessingShape" mc:Ignorable="w14 w15 w16se wp14">
   <w:p>
     <w:pPr>
       <w:pStyle w:val="Header"/>
@@ -41087,7 +41168,7 @@
         <w:szCs w:val="20"/>
         <w:lang w:val="en-GB"/>
       </w:rPr>
-      <w:t>15</w:t>
+      <w:t>45</w:t>
     </w:r>
     <w:r>
       <w:rPr>
@@ -41138,7 +41219,7 @@
         <w:szCs w:val="20"/>
         <w:lang w:val="en-GB"/>
       </w:rPr>
-      <w:t>February</w:t>
+      <w:t>June</w:t>
     </w:r>
     <w:r>
       <w:rPr>
@@ -41173,7 +41254,7 @@
       <mc:AlternateContent>
         <mc:Choice Requires="wps">
           <w:drawing>
-            <wp:anchor distT="0" distB="0" distL="114300" distR="114300" simplePos="0" relativeHeight="251658240" behindDoc="0" locked="0" layoutInCell="1" allowOverlap="1" wp14:anchorId="75C2E7FF" wp14:editId="514B0FC8">
+            <wp:anchor distT="0" distB="0" distL="114300" distR="114300" simplePos="0" relativeHeight="251656704" behindDoc="0" locked="0" layoutInCell="1" allowOverlap="1" wp14:anchorId="75C2E7FF" wp14:editId="514B0FC8">
               <wp:simplePos x="0" y="0"/>
               <wp:positionH relativeFrom="column">
                 <wp:posOffset>-93345</wp:posOffset>
@@ -41233,7 +41314,7 @@
         </mc:Choice>
         <mc:Fallback>
           <w:pict>
-            <v:line w14:anchorId="12D5FD5C" id="Straight Connector 3" o:spid="_x0000_s1026" style="position:absolute;z-index:251658240;visibility:visible;mso-wrap-style:square;mso-width-percent:0;mso-height-percent:0;mso-wrap-distance-left:9pt;mso-wrap-distance-top:0;mso-wrap-distance-right:9pt;mso-wrap-distance-bottom:0;mso-position-horizontal:absolute;mso-position-horizontal-relative:text;mso-position-vertical:absolute;mso-position-vertical-relative:text;mso-width-percent:0;mso-height-percent:0;mso-width-relative:margin;mso-height-relative:margin" from="-7.35pt,3.7pt" to="506.85pt,3.7pt" o:gfxdata="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" strokecolor="#0070c0" strokeweight="2pt"/>
+            <v:line w14:anchorId="51E0BDC7" id="Straight Connector 3" o:spid="_x0000_s1026" style="position:absolute;z-index:251656704;visibility:visible;mso-wrap-style:square;mso-width-percent:0;mso-height-percent:0;mso-wrap-distance-left:9pt;mso-wrap-distance-top:0;mso-wrap-distance-right:9pt;mso-wrap-distance-bottom:0;mso-position-horizontal:absolute;mso-position-horizontal-relative:text;mso-position-vertical:absolute;mso-position-vertical-relative:text;mso-width-percent:0;mso-height-percent:0;mso-width-relative:margin;mso-height-relative:margin" from="-7.35pt,3.7pt" to="506.85pt,3.7pt" o:gfxdata="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" strokecolor="#0070c0" strokeweight="2pt"/>
           </w:pict>
         </mc:Fallback>
       </mc:AlternateContent>
@@ -41243,7 +41324,7 @@
 </file>
 
 <file path=word/header3.xml><?xml version="1.0" encoding="utf-8"?>
-<w:hdr xmlns:wpc="http://schemas.microsoft.com/office/word/2010/wordprocessingCanvas" xmlns:cx="http://schemas.microsoft.com/office/drawing/2014/chartex" xmlns:cx1="http://schemas.microsoft.com/office/drawing/2015/9/8/chartex" xmlns:mc="http://schemas.openxmlformats.org/markup-compatibility/2006" xmlns:o="urn:schemas-microsoft-com:office:office" xmlns:r="http://schemas.openxmlformats.org/officeDocument/2006/relationships" xmlns:m="http://schemas.openxmlformats.org/officeDocument/2006/math" xmlns:v="urn:schemas-microsoft-com:vml" xmlns:wp14="http://schemas.microsoft.com/office/word/2010/wordprocessingDrawing" xmlns:wp="http://schemas.openxmlformats.org/drawingml/2006/wordprocessingDrawing" xmlns:w10="urn:schemas-microsoft-com:office:word" xmlns:w="http://schemas.openxmlformats.org/wordprocessingml/2006/main" xmlns:w14="http://schemas.microsoft.com/office/word/2010/wordml" xmlns:w15="http://schemas.microsoft.com/office/word/2012/wordml" xmlns:w16se="http://schemas.microsoft.com/office/word/2015/wordml/symex" xmlns:wpg="http://schemas.microsoft.com/office/word/2010/wordprocessingGroup" xmlns:wpi="http://schemas.microsoft.com/office/word/2010/wordprocessingInk" xmlns:wne="http://schemas.microsoft.com/office/word/2006/wordml" xmlns:wps="http://schemas.microsoft.com/office/word/2010/wordprocessingShape" mc:Ignorable="w14 w15 w16se wp14">
+<w:hdr xmlns:wpc="http://schemas.microsoft.com/office/word/2010/wordprocessingCanvas" xmlns:cx="http://schemas.microsoft.com/office/drawing/2014/chartex" xmlns:cx1="http://schemas.microsoft.com/office/drawing/2015/9/8/chartex" xmlns:cx2="http://schemas.microsoft.com/office/drawing/2015/10/21/chartex" xmlns:mc="http://schemas.openxmlformats.org/markup-compatibility/2006" xmlns:o="urn:schemas-microsoft-com:office:office" xmlns:r="http://schemas.openxmlformats.org/officeDocument/2006/relationships" xmlns:m="http://schemas.openxmlformats.org/officeDocument/2006/math" xmlns:v="urn:schemas-microsoft-com:vml" xmlns:wp14="http://schemas.microsoft.com/office/word/2010/wordprocessingDrawing" xmlns:wp="http://schemas.openxmlformats.org/drawingml/2006/wordprocessingDrawing" xmlns:w10="urn:schemas-microsoft-com:office:word" xmlns:w="http://schemas.openxmlformats.org/wordprocessingml/2006/main" xmlns:w14="http://schemas.microsoft.com/office/word/2010/wordml" xmlns:w15="http://schemas.microsoft.com/office/word/2012/wordml" xmlns:w16se="http://schemas.microsoft.com/office/word/2015/wordml/symex" xmlns:wpg="http://schemas.microsoft.com/office/word/2010/wordprocessingGroup" xmlns:wpi="http://schemas.microsoft.com/office/word/2010/wordprocessingInk" xmlns:wne="http://schemas.microsoft.com/office/word/2006/wordml" xmlns:wps="http://schemas.microsoft.com/office/word/2010/wordprocessingShape" mc:Ignorable="w14 w15 w16se wp14">
   <w:p>
     <w:pPr>
       <w:pStyle w:val="Header"/>
@@ -41332,7 +41413,7 @@
         </mc:Choice>
         <mc:Fallback>
           <w:pict>
-            <v:line w14:anchorId="5D47AACF" id="Straight Connector 2" o:spid="_x0000_s1026" style="position:absolute;z-index:251659264;visibility:visible;mso-wrap-style:square;mso-width-percent:0;mso-height-percent:0;mso-wrap-distance-left:9pt;mso-wrap-distance-top:0;mso-wrap-distance-right:9pt;mso-wrap-distance-bottom:0;mso-position-horizontal:absolute;mso-position-horizontal-relative:text;mso-position-vertical:absolute;mso-position-vertical-relative:text;mso-width-percent:0;mso-height-percent:0;mso-width-relative:margin;mso-height-relative:margin" from=".15pt,26pt" to="504.15pt,26pt" o:gfxdata="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" strokecolor="#0070c0" strokeweight="2pt"/>
+            <v:line w14:anchorId="4DFB8A0E" id="Straight Connector 2" o:spid="_x0000_s1026" style="position:absolute;z-index:251659264;visibility:visible;mso-wrap-style:square;mso-width-percent:0;mso-height-percent:0;mso-wrap-distance-left:9pt;mso-wrap-distance-top:0;mso-wrap-distance-right:9pt;mso-wrap-distance-bottom:0;mso-position-horizontal:absolute;mso-position-horizontal-relative:text;mso-position-vertical:absolute;mso-position-vertical-relative:text;mso-width-percent:0;mso-height-percent:0;mso-width-relative:margin;mso-height-relative:margin" from=".15pt,26pt" to="504.15pt,26pt" o:gfxdata="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" strokecolor="#0070c0" strokeweight="2pt"/>
           </w:pict>
         </mc:Fallback>
       </mc:AlternateContent>
@@ -41455,7 +41536,7 @@
 </file>
 
 <file path=word/numbering.xml><?xml version="1.0" encoding="utf-8"?>
-<w:numbering xmlns:wpc="http://schemas.microsoft.com/office/word/2010/wordprocessingCanvas" xmlns:cx="http://schemas.microsoft.com/office/drawing/2014/chartex" xmlns:cx1="http://schemas.microsoft.com/office/drawing/2015/9/8/chartex" xmlns:mc="http://schemas.openxmlformats.org/markup-compatibility/2006" xmlns:o="urn:schemas-microsoft-com:office:office" xmlns:r="http://schemas.openxmlformats.org/officeDocument/2006/relationships" xmlns:m="http://schemas.openxmlformats.org/officeDocument/2006/math" xmlns:v="urn:schemas-microsoft-com:vml" xmlns:wp14="http://schemas.microsoft.com/office/word/2010/wordprocessingDrawing" xmlns:wp="http://schemas.openxmlformats.org/drawingml/2006/wordprocessingDrawing" xmlns:w10="urn:schemas-microsoft-com:office:word" xmlns:w="http://schemas.openxmlformats.org/wordprocessingml/2006/main" xmlns:w14="http://schemas.microsoft.com/office/word/2010/wordml" xmlns:w15="http://schemas.microsoft.com/office/word/2012/wordml" xmlns:w16se="http://schemas.microsoft.com/office/word/2015/wordml/symex" xmlns:wpg="http://schemas.microsoft.com/office/word/2010/wordprocessingGroup" xmlns:wpi="http://schemas.microsoft.com/office/word/2010/wordprocessingInk" xmlns:wne="http://schemas.microsoft.com/office/word/2006/wordml" xmlns:wps="http://schemas.microsoft.com/office/word/2010/wordprocessingShape" mc:Ignorable="w14 w15 w16se wp14">
+<w:numbering xmlns:wpc="http://schemas.microsoft.com/office/word/2010/wordprocessingCanvas" xmlns:cx="http://schemas.microsoft.com/office/drawing/2014/chartex" xmlns:cx1="http://schemas.microsoft.com/office/drawing/2015/9/8/chartex" xmlns:cx2="http://schemas.microsoft.com/office/drawing/2015/10/21/chartex" xmlns:mc="http://schemas.openxmlformats.org/markup-compatibility/2006" xmlns:o="urn:schemas-microsoft-com:office:office" xmlns:r="http://schemas.openxmlformats.org/officeDocument/2006/relationships" xmlns:m="http://schemas.openxmlformats.org/officeDocument/2006/math" xmlns:v="urn:schemas-microsoft-com:vml" xmlns:wp14="http://schemas.microsoft.com/office/word/2010/wordprocessingDrawing" xmlns:wp="http://schemas.openxmlformats.org/drawingml/2006/wordprocessingDrawing" xmlns:w10="urn:schemas-microsoft-com:office:word" xmlns:w="http://schemas.openxmlformats.org/wordprocessingml/2006/main" xmlns:w14="http://schemas.microsoft.com/office/word/2010/wordml" xmlns:w15="http://schemas.microsoft.com/office/word/2012/wordml" xmlns:w16se="http://schemas.microsoft.com/office/word/2015/wordml/symex" xmlns:wpg="http://schemas.microsoft.com/office/word/2010/wordprocessingGroup" xmlns:wpi="http://schemas.microsoft.com/office/word/2010/wordprocessingInk" xmlns:wne="http://schemas.microsoft.com/office/word/2006/wordml" xmlns:wps="http://schemas.microsoft.com/office/word/2010/wordprocessingShape" mc:Ignorable="w14 w15 w16se wp14">
   <w:abstractNum w:abstractNumId="0" w15:restartNumberingAfterBreak="0">
     <w:nsid w:val="0E3006BC"/>
     <w:multiLevelType w:val="hybridMultilevel"/>
@@ -43984,7 +44065,7 @@
       </w:pPr>
     </w:pPrDefault>
   </w:docDefaults>
-  <w:latentStyles w:defLockedState="0" w:defUIPriority="99" w:defSemiHidden="0" w:defUnhideWhenUsed="0" w:defQFormat="0" w:count="371">
+  <w:latentStyles w:defLockedState="0" w:defUIPriority="99" w:defSemiHidden="0" w:defUnhideWhenUsed="0" w:defQFormat="0" w:count="372">
     <w:lsdException w:name="Normal" w:uiPriority="0" w:qFormat="1"/>
     <w:lsdException w:name="heading 1" w:uiPriority="9" w:qFormat="1"/>
     <w:lsdException w:name="heading 2" w:semiHidden="1" w:uiPriority="9" w:unhideWhenUsed="1" w:qFormat="1"/>
@@ -44090,7 +44171,6 @@
     <w:lsdException w:name="HTML Sample" w:semiHidden="1" w:unhideWhenUsed="1"/>
     <w:lsdException w:name="HTML Typewriter" w:semiHidden="1" w:unhideWhenUsed="1"/>
     <w:lsdException w:name="HTML Variable" w:semiHidden="1" w:unhideWhenUsed="1"/>
-    <w:lsdException w:name="Normal Table" w:semiHidden="1" w:unhideWhenUsed="1"/>
     <w:lsdException w:name="annotation subject" w:semiHidden="1" w:unhideWhenUsed="1"/>
     <w:lsdException w:name="No List" w:semiHidden="1" w:unhideWhenUsed="1"/>
     <w:lsdException w:name="Outline List 1" w:semiHidden="1" w:unhideWhenUsed="1"/>
@@ -44137,10 +44217,8 @@
     <w:lsdException w:name="Table Subtle 2" w:semiHidden="1" w:unhideWhenUsed="1"/>
     <w:lsdException w:name="Table Web 1" w:semiHidden="1" w:unhideWhenUsed="1"/>
     <w:lsdException w:name="Table Web 2" w:semiHidden="1" w:unhideWhenUsed="1"/>
-    <w:lsdException w:name="Table Web 3" w:semiHidden="1" w:unhideWhenUsed="1"/>
     <w:lsdException w:name="Balloon Text" w:semiHidden="1" w:unhideWhenUsed="1"/>
     <w:lsdException w:name="Table Grid" w:uiPriority="59"/>
-    <w:lsdException w:name="Table Theme" w:semiHidden="1" w:unhideWhenUsed="1"/>
     <w:lsdException w:name="Placeholder Text" w:semiHidden="1"/>
     <w:lsdException w:name="No Spacing" w:uiPriority="1" w:qFormat="1"/>
     <w:lsdException w:name="Light Shading" w:uiPriority="60"/>
@@ -44356,6 +44434,7 @@
     <w:lsdException w:name="List Table 5 Dark Accent 6" w:uiPriority="50"/>
     <w:lsdException w:name="List Table 6 Colorful Accent 6" w:uiPriority="51"/>
     <w:lsdException w:name="List Table 7 Colorful Accent 6" w:uiPriority="52"/>
+    <w:lsdException w:name="Mention" w:semiHidden="1" w:unhideWhenUsed="1"/>
   </w:latentStyles>
   <w:style w:type="paragraph" w:default="1" w:styleId="Normal">
     <w:name w:val="Normal"/>
@@ -45577,7 +45656,7 @@
 </file>
 
 <file path=customXml/itemProps2.xml><?xml version="1.0" encoding="utf-8"?>
-<ds:datastoreItem xmlns:ds="http://schemas.openxmlformats.org/officeDocument/2006/customXml" ds:itemID="{D06C02BB-0E67-473F-84A0-160E1FA7F6AB}">
+<ds:datastoreItem xmlns:ds="http://schemas.openxmlformats.org/officeDocument/2006/customXml" ds:itemID="{EC9862B6-C3B6-40A4-9B44-CD3F924FC97D}">
   <ds:schemaRefs>
     <ds:schemaRef ds:uri="http://schemas.openxmlformats.org/officeDocument/2006/bibliography"/>
   </ds:schemaRefs>

</xml_diff>